<commit_message>
feat: Implement document request feature by adding a new model, controller, and various certificate templates.
</commit_message>
<xml_diff>
--- a/public/Certificates and Dashboard (Culiat)/Barangay ID.docx
+++ b/public/Certificates and Dashboard (Culiat)/Barangay ID.docx
@@ -1,6 +1,6 @@
 
 <file path=word/document.xml><?xml version="1.0" encoding="utf-8"?>
-<w:document xmlns:mc="http://schemas.openxmlformats.org/markup-compatibility/2006" xmlns:ve="http://schemas.openxmlformats.org/markup-compatibility/2006" xmlns:o="urn:schemas-microsoft-com:office:office" xmlns:r="http://schemas.openxmlformats.org/officeDocument/2006/relationships" xmlns:m="http://schemas.openxmlformats.org/officeDocument/2006/math" xmlns:v="urn:schemas-microsoft-com:vml" xmlns:wp="http://schemas.openxmlformats.org/drawingml/2006/wordprocessingDrawing" xmlns:w10="urn:schemas-microsoft-com:office:word" xmlns:w="http://schemas.openxmlformats.org/wordprocessingml/2006/main" xmlns:wne="http://schemas.microsoft.com/office/word/2006/wordml" xmlns:a="http://schemas.openxmlformats.org/drawingml/2006/main" xmlns:pic="http://schemas.openxmlformats.org/drawingml/2006/picture" xmlns:wpg="http://schemas.microsoft.com/office/word/2010/wordprocessingGroup" xmlns:wps="http://schemas.microsoft.com/office/word/2010/wordprocessingShape" xmlns:w14="http://schemas.microsoft.com/office/word/2010/wordml" mc:Ignorable="w14" xml:space="preserve">
+<w:document xmlns:wpc="http://schemas.microsoft.com/office/word/2010/wordprocessingCanvas" xmlns:cx="http://schemas.microsoft.com/office/drawing/2014/chartex" xmlns:cx1="http://schemas.microsoft.com/office/drawing/2015/9/8/chartex" xmlns:cx2="http://schemas.microsoft.com/office/drawing/2015/10/21/chartex" xmlns:cx3="http://schemas.microsoft.com/office/drawing/2016/5/9/chartex" xmlns:cx4="http://schemas.microsoft.com/office/drawing/2016/5/10/chartex" xmlns:cx5="http://schemas.microsoft.com/office/drawing/2016/5/11/chartex" xmlns:cx6="http://schemas.microsoft.com/office/drawing/2016/5/12/chartex" xmlns:cx7="http://schemas.microsoft.com/office/drawing/2016/5/13/chartex" xmlns:cx8="http://schemas.microsoft.com/office/drawing/2016/5/14/chartex" xmlns:mc="http://schemas.openxmlformats.org/markup-compatibility/2006" xmlns:aink="http://schemas.microsoft.com/office/drawing/2016/ink" xmlns:am3d="http://schemas.microsoft.com/office/drawing/2017/model3d" xmlns:o="urn:schemas-microsoft-com:office:office" xmlns:oel="http://schemas.microsoft.com/office/2019/extlst" xmlns:r="http://schemas.openxmlformats.org/officeDocument/2006/relationships" xmlns:m="http://schemas.openxmlformats.org/officeDocument/2006/math" xmlns:v="urn:schemas-microsoft-com:vml" xmlns:wp14="http://schemas.microsoft.com/office/word/2010/wordprocessingDrawing" xmlns:wp="http://schemas.openxmlformats.org/drawingml/2006/wordprocessingDrawing" xmlns:w10="urn:schemas-microsoft-com:office:word" xmlns:w="http://schemas.openxmlformats.org/wordprocessingml/2006/main" xmlns:w14="http://schemas.microsoft.com/office/word/2010/wordml" xmlns:w15="http://schemas.microsoft.com/office/word/2012/wordml" xmlns:w16cex="http://schemas.microsoft.com/office/word/2018/wordml/cex" xmlns:w16cid="http://schemas.microsoft.com/office/word/2016/wordml/cid" xmlns:w16="http://schemas.microsoft.com/office/word/2018/wordml" xmlns:w16du="http://schemas.microsoft.com/office/word/2023/wordml/word16du" xmlns:w16sdtdh="http://schemas.microsoft.com/office/word/2020/wordml/sdtdatahash" xmlns:w16sdtfl="http://schemas.microsoft.com/office/word/2024/wordml/sdtformatlock" xmlns:w16se="http://schemas.microsoft.com/office/word/2015/wordml/symex" xmlns:wpg="http://schemas.microsoft.com/office/word/2010/wordprocessingGroup" xmlns:wpi="http://schemas.microsoft.com/office/word/2010/wordprocessingInk" xmlns:wne="http://schemas.microsoft.com/office/word/2006/wordml" xmlns:wps="http://schemas.microsoft.com/office/word/2010/wordprocessingShape" mc:Ignorable="w14 w15 w16se w16cid w16 w16cex w16sdtdh w16sdtfl w16du wp14">
   <w:body>
     <w:p>
       <w:pPr>
@@ -15,8 +15,7 @@
     </w:p>
     <w:p>
       <w:pPr>
-        <w:spacing w:before="0"/>
-        <w:ind w:left="1020" w:right="605" w:firstLine="0"/>
+        <w:ind w:left="1020" w:right="605"/>
         <w:jc w:val="center"/>
         <w:rPr>
           <w:b/>
@@ -38,23 +37,15 @@
           <w:w w:val="80"/>
           <w:sz w:val="14"/>
         </w:rPr>
-        <w:t> </w:t>
-      </w:r>
-      <w:r>
-        <w:rPr>
-          <w:b/>
-          <w:w w:val="80"/>
-          <w:sz w:val="14"/>
-        </w:rPr>
-        <w:t>the </w:t>
-      </w:r>
-      <w:r>
-        <w:rPr>
-          <w:b/>
-          <w:w w:val="80"/>
-          <w:sz w:val="14"/>
-        </w:rPr>
-        <w:t>Philippines</w:t>
+        <w:t xml:space="preserve"> </w:t>
+      </w:r>
+      <w:r>
+        <w:rPr>
+          <w:b/>
+          <w:w w:val="80"/>
+          <w:sz w:val="14"/>
+        </w:rPr>
+        <w:t>the Philippines</w:t>
       </w:r>
       <w:r>
         <w:rPr>
@@ -62,7 +53,7 @@
           <w:spacing w:val="40"/>
           <w:sz w:val="14"/>
         </w:rPr>
-        <w:t> </w:t>
+        <w:t xml:space="preserve"> </w:t>
       </w:r>
       <w:r>
         <w:rPr>
@@ -79,7 +70,7 @@
           <w:w w:val="90"/>
           <w:sz w:val="14"/>
         </w:rPr>
-        <w:t> </w:t>
+        <w:t xml:space="preserve"> </w:t>
       </w:r>
       <w:r>
         <w:rPr>
@@ -92,8 +83,8 @@
     </w:p>
     <w:p>
       <w:pPr>
-        <w:spacing w:line="237" w:lineRule="auto" w:before="0"/>
-        <w:ind w:left="1375" w:right="964" w:firstLine="0"/>
+        <w:spacing w:line="237" w:lineRule="auto"/>
+        <w:ind w:left="1375" w:right="964"/>
         <w:jc w:val="center"/>
         <w:rPr>
           <w:b/>
@@ -115,7 +106,7 @@
           <w:w w:val="80"/>
           <w:sz w:val="14"/>
         </w:rPr>
-        <w:t> </w:t>
+        <w:t xml:space="preserve"> </w:t>
       </w:r>
       <w:r>
         <w:rPr>
@@ -132,7 +123,7 @@
           <w:w w:val="80"/>
           <w:sz w:val="14"/>
         </w:rPr>
-        <w:t> </w:t>
+        <w:t xml:space="preserve"> </w:t>
       </w:r>
       <w:r>
         <w:rPr>
@@ -149,7 +140,7 @@
           <w:w w:val="80"/>
           <w:sz w:val="14"/>
         </w:rPr>
-        <w:t> </w:t>
+        <w:t xml:space="preserve"> </w:t>
       </w:r>
       <w:r>
         <w:rPr>
@@ -165,7 +156,7 @@
           <w:spacing w:val="40"/>
           <w:sz w:val="14"/>
         </w:rPr>
-        <w:t> </w:t>
+        <w:t xml:space="preserve"> </w:t>
       </w:r>
       <w:r>
         <w:rPr>
@@ -214,40 +205,15 @@
         <w:pStyle w:val="Title"/>
       </w:pPr>
       <w:r>
-        <w:rPr/>
-        <w:t>JAZER</w:t>
-      </w:r>
-      <w:r>
-        <w:rPr>
-          <w:spacing w:val="-6"/>
-        </w:rPr>
-        <w:t> </w:t>
-      </w:r>
-      <w:r>
-        <w:rPr/>
-        <w:t>JAMES</w:t>
-      </w:r>
-      <w:r>
-        <w:rPr>
-          <w:spacing w:val="-3"/>
-        </w:rPr>
-        <w:t> </w:t>
-      </w:r>
-      <w:r>
-        <w:rPr/>
-        <w:t>COQUILLA</w:t>
-      </w:r>
-      <w:r>
-        <w:rPr>
-          <w:spacing w:val="-4"/>
-        </w:rPr>
-        <w:t> </w:t>
-      </w:r>
-      <w:r>
-        <w:rPr>
-          <w:spacing w:val="-2"/>
-        </w:rPr>
-        <w:t>PERDANIO</w:t>
+        <w:t>{</w:t>
+      </w:r>
+      <w:proofErr w:type="spellStart"/>
+      <w:r>
+        <w:t>full_name</w:t>
+      </w:r>
+      <w:proofErr w:type="spellEnd"/>
+      <w:r>
+        <w:t>}</w:t>
       </w:r>
     </w:p>
     <w:p>
@@ -256,22 +222,60 @@
         <w:spacing w:before="186"/>
         <w:ind w:left="260" w:right="51"/>
       </w:pPr>
-      <w:r>
-        <w:rPr>
-          <w:color w:val="FF0000"/>
-          <w:w w:val="80"/>
-        </w:rPr>
-        <w:t>Address: </w:t>
-      </w:r>
-      <w:r>
-        <w:rPr>
-          <w:w w:val="80"/>
-        </w:rPr>
-        <w:t>35 Atis St. Purok 3, Luzon Ave. Culiat, QC</w:t>
-      </w:r>
-      <w:r>
-        <w:rPr/>
-        <w:t> </w:t>
+      <w:proofErr w:type="gramStart"/>
+      <w:r>
+        <w:rPr>
+          <w:color w:val="FF0000"/>
+          <w:w w:val="80"/>
+        </w:rPr>
+        <w:t xml:space="preserve">Address: </w:t>
+      </w:r>
+      <w:r>
+        <w:rPr>
+          <w:w w:val="80"/>
+        </w:rPr>
+        <w:t>{</w:t>
+      </w:r>
+      <w:proofErr w:type="spellStart"/>
+      <w:proofErr w:type="gramEnd"/>
+      <w:r>
+        <w:rPr>
+          <w:w w:val="80"/>
+        </w:rPr>
+        <w:t>full_address</w:t>
+      </w:r>
+      <w:proofErr w:type="spellEnd"/>
+      <w:r>
+        <w:rPr>
+          <w:w w:val="80"/>
+        </w:rPr>
+        <w:t>}</w:t>
+      </w:r>
+      <w:r>
+        <w:rPr>
+          <w:w w:val="80"/>
+        </w:rPr>
+        <w:t xml:space="preserve"> </w:t>
+      </w:r>
+      <w:proofErr w:type="spellStart"/>
+      <w:r>
+        <w:rPr>
+          <w:w w:val="80"/>
+        </w:rPr>
+        <w:t>Culiat</w:t>
+      </w:r>
+      <w:proofErr w:type="spellEnd"/>
+      <w:r>
+        <w:rPr>
+          <w:w w:val="80"/>
+        </w:rPr>
+        <w:t>, QC</w:t>
+      </w:r>
+      <w:r>
+        <w:t xml:space="preserve"> </w:t>
+      </w:r>
+      <w:r>
+        <w:t xml:space="preserve">                               </w:t>
       </w:r>
       <w:r>
         <w:rPr>
@@ -286,8 +290,9 @@
           <w:spacing w:val="-7"/>
           <w:w w:val="90"/>
         </w:rPr>
-        <w:t> </w:t>
-      </w:r>
+        <w:t xml:space="preserve"> </w:t>
+      </w:r>
+      <w:proofErr w:type="gramStart"/>
       <w:r>
         <w:rPr>
           <w:color w:val="FF0000"/>
@@ -301,19 +306,28 @@
           <w:spacing w:val="-7"/>
           <w:w w:val="90"/>
         </w:rPr>
-        <w:t> </w:t>
-      </w:r>
-      <w:r>
-        <w:rPr>
-          <w:w w:val="90"/>
-        </w:rPr>
-        <w:t>02-10-2002</w:t>
-      </w:r>
-      <w:r>
-        <w:rPr>
-          <w:spacing w:val="50"/>
-        </w:rPr>
-        <w:t> </w:t>
+        <w:t xml:space="preserve"> </w:t>
+      </w:r>
+      <w:r>
+        <w:rPr>
+          <w:w w:val="90"/>
+        </w:rPr>
+        <w:t>{</w:t>
+      </w:r>
+      <w:proofErr w:type="spellStart"/>
+      <w:proofErr w:type="gramEnd"/>
+      <w:r>
+        <w:rPr>
+          <w:w w:val="90"/>
+        </w:rPr>
+        <w:t>birth_date_short</w:t>
+      </w:r>
+      <w:proofErr w:type="spellEnd"/>
+      <w:r>
+        <w:rPr>
+          <w:w w:val="90"/>
+        </w:rPr>
+        <w:t xml:space="preserve">} </w:t>
       </w:r>
       <w:r>
         <w:rPr>
@@ -328,25 +342,26 @@
           <w:spacing w:val="-7"/>
           <w:w w:val="90"/>
         </w:rPr>
-        <w:t> </w:t>
-      </w:r>
-      <w:r>
-        <w:rPr>
-          <w:w w:val="90"/>
-        </w:rPr>
-        <w:t>Male</w:t>
+        <w:t xml:space="preserve"> </w:t>
+      </w:r>
+      <w:r>
+        <w:rPr>
+          <w:w w:val="90"/>
+        </w:rPr>
+        <w:t>{gender}</w:t>
       </w:r>
     </w:p>
     <w:p>
       <w:pPr>
         <w:pStyle w:val="BodyText"/>
         <w:tabs>
-          <w:tab w:pos="1644" w:val="left" w:leader="none"/>
-          <w:tab w:pos="1726" w:val="left" w:leader="none"/>
+          <w:tab w:val="left" w:pos="1644"/>
+          <w:tab w:val="left" w:pos="1726"/>
         </w:tabs>
         <w:spacing w:line="237" w:lineRule="auto"/>
         <w:ind w:left="260" w:right="789"/>
       </w:pPr>
+      <w:proofErr w:type="gramStart"/>
       <w:r>
         <w:rPr>
           <w:color w:val="FF0000"/>
@@ -360,16 +375,22 @@
           <w:spacing w:val="-7"/>
           <w:w w:val="90"/>
         </w:rPr>
-        <w:t> </w:t>
-      </w:r>
-      <w:r>
-        <w:rPr>
-          <w:w w:val="90"/>
-        </w:rPr>
-        <w:t>Single</w:t>
-      </w:r>
-      <w:r>
-        <w:rPr/>
+        <w:t xml:space="preserve"> </w:t>
+      </w:r>
+      <w:r>
+        <w:rPr>
+          <w:w w:val="90"/>
+        </w:rPr>
+        <w:t>{</w:t>
+      </w:r>
+      <w:proofErr w:type="gramEnd"/>
+      <w:r>
+        <w:rPr>
+          <w:w w:val="90"/>
+        </w:rPr>
+        <w:t>civil status}</w:t>
+      </w:r>
+      <w:r>
         <w:tab/>
       </w:r>
       <w:r>
@@ -384,34 +405,71 @@
           <w:color w:val="FF0000"/>
           <w:spacing w:val="7"/>
         </w:rPr>
-        <w:t> </w:t>
-      </w:r>
-      <w:r>
-        <w:rPr>
-          <w:w w:val="90"/>
-        </w:rPr>
-        <w:t>Renter</w:t>
-      </w:r>
-      <w:r>
-        <w:rPr/>
-        <w:t> </w:t>
-      </w:r>
-      <w:r>
-        <w:rPr>
-          <w:color w:val="FF0000"/>
-          <w:w w:val="90"/>
-        </w:rPr>
-        <w:t>Precinct No: </w:t>
-      </w:r>
-      <w:r>
-        <w:rPr>
-          <w:w w:val="90"/>
-        </w:rPr>
-        <w:t>None</w:t>
-      </w:r>
-      <w:r>
-        <w:rPr/>
+        <w:t xml:space="preserve"> </w:t>
+      </w:r>
+      <w:r>
+        <w:rPr>
+          <w:w w:val="90"/>
+        </w:rPr>
+        <w:t>{</w:t>
+      </w:r>
+      <w:proofErr w:type="spellStart"/>
+      <w:r>
+        <w:rPr>
+          <w:w w:val="90"/>
+        </w:rPr>
+        <w:t>residency_type</w:t>
+      </w:r>
+      <w:proofErr w:type="spellEnd"/>
+      <w:r>
+        <w:rPr>
+          <w:w w:val="90"/>
+        </w:rPr>
+        <w:t>}</w:t>
+      </w:r>
+      <w:r>
+        <w:t xml:space="preserve"> </w:t>
+      </w:r>
+      <w:r>
+        <w:rPr>
+          <w:color w:val="FF0000"/>
+          <w:w w:val="90"/>
+        </w:rPr>
+        <w:t xml:space="preserve">Precinct </w:t>
+      </w:r>
+      <w:proofErr w:type="gramStart"/>
+      <w:r>
+        <w:rPr>
+          <w:color w:val="FF0000"/>
+          <w:w w:val="90"/>
+        </w:rPr>
+        <w:t xml:space="preserve">No: </w:t>
+      </w:r>
+      <w:r>
+        <w:rPr>
+          <w:w w:val="90"/>
+        </w:rPr>
+        <w:t>{</w:t>
+      </w:r>
+      <w:proofErr w:type="spellStart"/>
+      <w:proofErr w:type="gramEnd"/>
+      <w:r>
+        <w:rPr>
+          <w:w w:val="90"/>
+        </w:rPr>
+        <w:t>precint_no</w:t>
+      </w:r>
+      <w:proofErr w:type="spellEnd"/>
+      <w:r>
+        <w:rPr>
+          <w:w w:val="90"/>
+        </w:rPr>
+        <w:t>}</w:t>
+      </w:r>
+      <w:r>
         <w:tab/>
+      </w:r>
+      <w:r>
         <w:tab/>
       </w:r>
       <w:r>
@@ -427,8 +485,9 @@
           <w:spacing w:val="-3"/>
           <w:w w:val="80"/>
         </w:rPr>
-        <w:t> </w:t>
-      </w:r>
+        <w:t xml:space="preserve"> </w:t>
+      </w:r>
+      <w:proofErr w:type="gramStart"/>
       <w:r>
         <w:rPr>
           <w:color w:val="FF0000"/>
@@ -442,37 +501,73 @@
           <w:spacing w:val="-2"/>
           <w:w w:val="80"/>
         </w:rPr>
-        <w:t> </w:t>
-      </w:r>
-      <w:r>
-        <w:rPr>
-          <w:w w:val="80"/>
-        </w:rPr>
-        <w:t>None</w:t>
-      </w:r>
-      <w:r>
-        <w:rPr/>
-        <w:t> </w:t>
-      </w:r>
-      <w:r>
-        <w:rPr>
-          <w:color w:val="FF0000"/>
-          <w:w w:val="90"/>
-        </w:rPr>
-        <w:t>Tin No: </w:t>
-      </w:r>
-      <w:r>
-        <w:rPr>
-          <w:w w:val="90"/>
-        </w:rPr>
-        <w:t>None</w:t>
-      </w:r>
-    </w:p>
-    <w:p>
-      <w:pPr>
-        <w:spacing w:line="225" w:lineRule="auto" w:before="98"/>
-        <w:ind w:left="260" w:right="38" w:firstLine="0"/>
-        <w:jc w:val="left"/>
+        <w:t xml:space="preserve"> </w:t>
+      </w:r>
+      <w:r>
+        <w:rPr>
+          <w:w w:val="80"/>
+        </w:rPr>
+        <w:t>{</w:t>
+      </w:r>
+      <w:proofErr w:type="spellStart"/>
+      <w:proofErr w:type="gramEnd"/>
+      <w:r>
+        <w:rPr>
+          <w:w w:val="80"/>
+        </w:rPr>
+        <w:t>sss_gsis_no</w:t>
+      </w:r>
+      <w:proofErr w:type="spellEnd"/>
+      <w:r>
+        <w:rPr>
+          <w:w w:val="80"/>
+        </w:rPr>
+        <w:t>}</w:t>
+      </w:r>
+      <w:r>
+        <w:t xml:space="preserve"> </w:t>
+      </w:r>
+      <w:r>
+        <w:rPr>
+          <w:color w:val="FF0000"/>
+          <w:w w:val="90"/>
+        </w:rPr>
+        <w:t xml:space="preserve">Tin </w:t>
+      </w:r>
+      <w:proofErr w:type="gramStart"/>
+      <w:r>
+        <w:rPr>
+          <w:color w:val="FF0000"/>
+          <w:w w:val="90"/>
+        </w:rPr>
+        <w:t xml:space="preserve">No: </w:t>
+      </w:r>
+      <w:r>
+        <w:rPr>
+          <w:w w:val="90"/>
+        </w:rPr>
+        <w:t>{</w:t>
+      </w:r>
+      <w:proofErr w:type="spellStart"/>
+      <w:proofErr w:type="gramEnd"/>
+      <w:r>
+        <w:rPr>
+          <w:w w:val="90"/>
+        </w:rPr>
+        <w:t>tin_no</w:t>
+      </w:r>
+      <w:proofErr w:type="spellEnd"/>
+      <w:r>
+        <w:rPr>
+          <w:w w:val="90"/>
+        </w:rPr>
+        <w:t>}</w:t>
+      </w:r>
+    </w:p>
+    <w:p>
+      <w:pPr>
+        <w:spacing w:before="98" w:line="225" w:lineRule="auto"/>
+        <w:ind w:left="260" w:right="38"/>
         <w:rPr>
           <w:rFonts w:ascii="Trebuchet MS"/>
           <w:b/>
@@ -481,7 +576,6 @@
         </w:rPr>
       </w:pPr>
       <w:r>
-        <w:rPr/>
         <w:br w:type="column"/>
       </w:r>
       <w:r>
@@ -503,7 +597,7 @@
           <w:color w:val="00008A"/>
           <w:sz w:val="17"/>
         </w:rPr>
-        <w:t> </w:t>
+        <w:t xml:space="preserve"> </w:t>
       </w:r>
       <w:r>
         <w:rPr>
@@ -524,7 +618,7 @@
           <w:color w:val="00008A"/>
           <w:sz w:val="17"/>
         </w:rPr>
-        <w:t> </w:t>
+        <w:t xml:space="preserve"> </w:t>
       </w:r>
       <w:r>
         <w:rPr>
@@ -545,7 +639,7 @@
           <w:color w:val="00008A"/>
           <w:sz w:val="17"/>
         </w:rPr>
-        <w:t> </w:t>
+        <w:t xml:space="preserve"> </w:t>
       </w:r>
       <w:r>
         <w:rPr>
@@ -568,7 +662,7 @@
           <w:w w:val="75"/>
           <w:sz w:val="17"/>
         </w:rPr>
-        <w:t> </w:t>
+        <w:t xml:space="preserve"> </w:t>
       </w:r>
       <w:r>
         <w:rPr>
@@ -589,7 +683,7 @@
           <w:color w:val="00008A"/>
           <w:sz w:val="17"/>
         </w:rPr>
-        <w:t> </w:t>
+        <w:t xml:space="preserve"> </w:t>
       </w:r>
       <w:r>
         <w:rPr>
@@ -607,7 +701,7 @@
     <w:p>
       <w:pPr>
         <w:spacing w:before="55"/>
-        <w:ind w:left="420" w:right="49" w:firstLine="0"/>
+        <w:ind w:left="420" w:right="49"/>
         <w:jc w:val="center"/>
         <w:rPr>
           <w:b/>
@@ -617,12 +711,13 @@
       <w:r>
         <w:rPr>
           <w:b/>
+          <w:noProof/>
           <w:sz w:val="14"/>
         </w:rPr>
         <mc:AlternateContent>
-          <mc:Choice Requires="wps">
+          <mc:Choice Requires="wpg">
             <w:drawing>
-              <wp:anchor distT="0" distB="0" distL="0" distR="0" allowOverlap="1" layoutInCell="1" locked="0" behindDoc="1" simplePos="0" relativeHeight="487550976">
+              <wp:anchor distT="0" distB="0" distL="0" distR="0" simplePos="0" relativeHeight="487550976" behindDoc="1" locked="0" layoutInCell="1" allowOverlap="1" wp14:anchorId="1E86BDF4" wp14:editId="32320A44">
                 <wp:simplePos x="0" y="0"/>
                 <wp:positionH relativeFrom="page">
                   <wp:posOffset>228739</wp:posOffset>
@@ -635,27 +730,29 @@
                 <wp:wrapNone/>
                 <wp:docPr id="1" name="Group 1"/>
                 <wp:cNvGraphicFramePr>
-                  <a:graphicFrameLocks/>
+                  <a:graphicFrameLocks xmlns:a="http://schemas.openxmlformats.org/drawingml/2006/main"/>
                 </wp:cNvGraphicFramePr>
-                <a:graphic>
+                <a:graphic xmlns:a="http://schemas.openxmlformats.org/drawingml/2006/main">
                   <a:graphicData uri="http://schemas.microsoft.com/office/word/2010/wordprocessingGroup">
                     <wpg:wgp>
-                      <wpg:cNvPr id="1" name="Group 1"/>
-                      <wpg:cNvGrpSpPr/>
+                      <wpg:cNvGrpSpPr>
+                        <a:grpSpLocks/>
+                      </wpg:cNvGrpSpPr>
                       <wpg:grpSpPr>
                         <a:xfrm>
                           <a:off x="0" y="0"/>
                           <a:ext cx="7265034" cy="2092960"/>
+                          <a:chOff x="0" y="0"/>
                           <a:chExt cx="7265034" cy="2092960"/>
                         </a:xfrm>
                       </wpg:grpSpPr>
-                      <pic:pic>
+                      <pic:pic xmlns:pic="http://schemas.openxmlformats.org/drawingml/2006/picture">
                         <pic:nvPicPr>
                           <pic:cNvPr id="2" name="Image 2"/>
                           <pic:cNvPicPr/>
                         </pic:nvPicPr>
                         <pic:blipFill>
-                          <a:blip r:embed="rId5" cstate="print"/>
+                          <a:blip r:embed="rId4" cstate="print"/>
                           <a:stretch>
                             <a:fillRect/>
                           </a:stretch>
@@ -670,13 +767,13 @@
                           </a:prstGeom>
                         </pic:spPr>
                       </pic:pic>
-                      <pic:pic>
+                      <pic:pic xmlns:pic="http://schemas.openxmlformats.org/drawingml/2006/picture">
                         <pic:nvPicPr>
                           <pic:cNvPr id="3" name="Image 3"/>
                           <pic:cNvPicPr/>
                         </pic:nvPicPr>
                         <pic:blipFill>
-                          <a:blip r:embed="rId6" cstate="print"/>
+                          <a:blip r:embed="rId5" cstate="print"/>
                           <a:stretch>
                             <a:fillRect/>
                           </a:stretch>
@@ -691,13 +788,13 @@
                           </a:prstGeom>
                         </pic:spPr>
                       </pic:pic>
-                      <pic:pic>
+                      <pic:pic xmlns:pic="http://schemas.openxmlformats.org/drawingml/2006/picture">
                         <pic:nvPicPr>
                           <pic:cNvPr id="4" name="Image 4"/>
                           <pic:cNvPicPr/>
                         </pic:nvPicPr>
                         <pic:blipFill>
-                          <a:blip r:embed="rId7" cstate="print"/>
+                          <a:blip r:embed="rId6" cstate="print"/>
                           <a:stretch>
                             <a:fillRect/>
                           </a:stretch>
@@ -712,13 +809,13 @@
                           </a:prstGeom>
                         </pic:spPr>
                       </pic:pic>
-                      <pic:pic>
+                      <pic:pic xmlns:pic="http://schemas.openxmlformats.org/drawingml/2006/picture">
                         <pic:nvPicPr>
                           <pic:cNvPr id="5" name="Image 5"/>
                           <pic:cNvPicPr/>
                         </pic:nvPicPr>
                         <pic:blipFill>
-                          <a:blip r:embed="rId8" cstate="print"/>
+                          <a:blip r:embed="rId7" cstate="print"/>
                           <a:stretch>
                             <a:fillRect/>
                           </a:stretch>
@@ -733,13 +830,13 @@
                           </a:prstGeom>
                         </pic:spPr>
                       </pic:pic>
-                      <pic:pic>
+                      <pic:pic xmlns:pic="http://schemas.openxmlformats.org/drawingml/2006/picture">
                         <pic:nvPicPr>
                           <pic:cNvPr id="6" name="Image 6"/>
                           <pic:cNvPicPr/>
                         </pic:nvPicPr>
                         <pic:blipFill>
-                          <a:blip r:embed="rId9" cstate="print"/>
+                          <a:blip r:embed="rId8" cstate="print"/>
                           <a:stretch>
                             <a:fillRect/>
                           </a:stretch>
@@ -769,7 +866,7 @@
                             <a:cxnLst/>
                             <a:rect l="l" t="t" r="r" b="b"/>
                             <a:pathLst>
-                              <a:path w="819150" h="0">
+                              <a:path w="819150">
                                 <a:moveTo>
                                   <a:pt x="0" y="0"/>
                                 </a:moveTo>
@@ -793,13 +890,13 @@
                           <a:noAutofit/>
                         </wps:bodyPr>
                       </wps:wsp>
-                      <pic:pic>
+                      <pic:pic xmlns:pic="http://schemas.openxmlformats.org/drawingml/2006/picture">
                         <pic:nvPicPr>
                           <pic:cNvPr id="8" name="Image 8"/>
                           <pic:cNvPicPr/>
                         </pic:nvPicPr>
                         <pic:blipFill>
-                          <a:blip r:embed="rId10" cstate="print"/>
+                          <a:blip r:embed="rId9" cstate="print"/>
                           <a:stretch>
                             <a:fillRect/>
                           </a:stretch>
@@ -822,29 +919,48 @@
           </mc:Choice>
           <mc:Fallback>
             <w:pict>
-              <v:group style="position:absolute;margin-left:18.011pt;margin-top:-51.573257pt;width:572.050pt;height:164.8pt;mso-position-horizontal-relative:page;mso-position-vertical-relative:paragraph;z-index:-15765504" id="docshapegroup1" coordorigin="360,-1031" coordsize="11441,3296">
-                <v:shape style="position:absolute;left:360;top:-1032;width:11441;height:3296" type="#_x0000_t75" id="docshape2" stroked="false">
-                  <v:imagedata r:id="rId5" o:title=""/>
-                </v:shape>
-                <v:shape style="position:absolute;left:580;top:-873;width:773;height:752" type="#_x0000_t75" id="docshape3" stroked="false">
-                  <v:imagedata r:id="rId6" o:title=""/>
-                </v:shape>
-                <v:shape style="position:absolute;left:3402;top:-873;width:752;height:752" type="#_x0000_t75" id="docshape4" stroked="false">
-                  <v:imagedata r:id="rId7" o:title=""/>
-                </v:shape>
-                <v:shape style="position:absolute;left:580;top:407;width:3899;height:554" type="#_x0000_t75" id="docshape5" stroked="false">
-                  <v:imagedata r:id="rId8" o:title=""/>
-                </v:shape>
-                <v:shape style="position:absolute;left:360;top:137;width:3060;height:310" type="#_x0000_t75" id="docshape6" stroked="false">
-                  <v:imagedata r:id="rId9" o:title=""/>
-                </v:shape>
-                <v:line style="position:absolute" from="4538,1781" to="5828,1781" stroked="true" strokeweight="1pt" strokecolor="#000000">
-                  <v:stroke dashstyle="solid"/>
-                </v:line>
-                <v:shape style="position:absolute;left:8922;top:-171;width:2765;height:745" type="#_x0000_t75" id="docshape7" stroked="false">
+              <v:group w14:anchorId="584BF2AB" id="Group 1" o:spid="_x0000_s1026" style="position:absolute;margin-left:18pt;margin-top:-51.55pt;width:572.05pt;height:164.8pt;z-index:-15765504;mso-wrap-distance-left:0;mso-wrap-distance-right:0;mso-position-horizontal-relative:page" coordsize="72650,20929" o:gfxdata="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">
+                <v:shapetype id="_x0000_t75" coordsize="21600,21600" o:spt="75" o:preferrelative="t" path="m@4@5l@4@11@9@11@9@5xe" filled="f" stroked="f">
+                  <v:stroke joinstyle="miter"/>
+                  <v:formulas>
+                    <v:f eqn="if lineDrawn pixelLineWidth 0"/>
+                    <v:f eqn="sum @0 1 0"/>
+                    <v:f eqn="sum 0 0 @1"/>
+                    <v:f eqn="prod @2 1 2"/>
+                    <v:f eqn="prod @3 21600 pixelWidth"/>
+                    <v:f eqn="prod @3 21600 pixelHeight"/>
+                    <v:f eqn="sum @0 0 1"/>
+                    <v:f eqn="prod @6 1 2"/>
+                    <v:f eqn="prod @7 21600 pixelWidth"/>
+                    <v:f eqn="sum @8 21600 0"/>
+                    <v:f eqn="prod @7 21600 pixelHeight"/>
+                    <v:f eqn="sum @10 21600 0"/>
+                  </v:formulas>
+                  <v:path o:extrusionok="f" gradientshapeok="t" o:connecttype="rect"/>
+                  <o:lock v:ext="edit" aspectratio="t"/>
+                </v:shapetype>
+                <v:shape id="Image 2" o:spid="_x0000_s1027" type="#_x0000_t75" style="position:absolute;width:72649;height:20929;visibility:visible;mso-wrap-style:square" o:gfxdata="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">
                   <v:imagedata r:id="rId10" o:title=""/>
                 </v:shape>
-                <w10:wrap type="none"/>
+                <v:shape id="Image 3" o:spid="_x0000_s1028" type="#_x0000_t75" style="position:absolute;left:1396;top:1010;width:4903;height:4775;visibility:visible;mso-wrap-style:square" o:gfxdata="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">
+                  <v:imagedata r:id="rId11" o:title=""/>
+                </v:shape>
+                <v:shape id="Image 4" o:spid="_x0000_s1029" type="#_x0000_t75" style="position:absolute;left:19315;top:1010;width:4775;height:4775;visibility:visible;mso-wrap-style:square" o:gfxdata="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">
+                  <v:imagedata r:id="rId12" o:title=""/>
+                </v:shape>
+                <v:shape id="Image 5" o:spid="_x0000_s1030" type="#_x0000_t75" style="position:absolute;left:1396;top:9134;width:24754;height:3513;visibility:visible;mso-wrap-style:square" o:gfxdata="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">
+                  <v:imagedata r:id="rId13" o:title=""/>
+                </v:shape>
+                <v:shape id="Image 6" o:spid="_x0000_s1031" type="#_x0000_t75" style="position:absolute;top:7422;width:19429;height:1966;visibility:visible;mso-wrap-style:square" o:gfxdata="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">
+                  <v:imagedata r:id="rId14" o:title=""/>
+                </v:shape>
+                <v:shape id="Graphic 7" o:spid="_x0000_s1032" style="position:absolute;left:26531;top:17861;width:8192;height:12;visibility:visible;mso-wrap-style:square;v-text-anchor:top" coordsize="819150,1270" o:gfxdata="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" path="m,l819150,e" filled="f" strokeweight="1pt">
+                  <v:path arrowok="t"/>
+                </v:shape>
+                <v:shape id="Image 8" o:spid="_x0000_s1033" type="#_x0000_t75" style="position:absolute;left:54372;top:5467;width:17558;height:4728;visibility:visible;mso-wrap-style:square" o:gfxdata="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">
+                  <v:imagedata r:id="rId15" o:title=""/>
+                </v:shape>
+                <w10:wrap anchorx="page"/>
               </v:group>
             </w:pict>
           </mc:Fallback>
@@ -866,8 +982,9 @@
           <w:spacing w:val="-5"/>
           <w:sz w:val="14"/>
         </w:rPr>
-        <w:t> </w:t>
-      </w:r>
+        <w:t xml:space="preserve"> </w:t>
+      </w:r>
+      <w:proofErr w:type="gramStart"/>
       <w:r>
         <w:rPr>
           <w:b/>
@@ -884,7 +1001,7 @@
           <w:spacing w:val="-4"/>
           <w:sz w:val="14"/>
         </w:rPr>
-        <w:t> </w:t>
+        <w:t xml:space="preserve"> </w:t>
       </w:r>
       <w:r>
         <w:rPr>
@@ -893,16 +1010,28 @@
           <w:spacing w:val="-2"/>
           <w:sz w:val="14"/>
         </w:rPr>
-        <w:t>21-</w:t>
-      </w:r>
-      <w:r>
-        <w:rPr>
-          <w:b/>
-          <w:color w:val="FF0000"/>
-          <w:spacing w:val="-4"/>
-          <w:sz w:val="14"/>
-        </w:rPr>
-        <w:t>08487</w:t>
+        <w:t>{</w:t>
+      </w:r>
+      <w:proofErr w:type="spellStart"/>
+      <w:proofErr w:type="gramEnd"/>
+      <w:r>
+        <w:rPr>
+          <w:b/>
+          <w:color w:val="FF0000"/>
+          <w:spacing w:val="-2"/>
+          <w:sz w:val="14"/>
+        </w:rPr>
+        <w:t>id_number</w:t>
+      </w:r>
+      <w:proofErr w:type="spellEnd"/>
+      <w:r>
+        <w:rPr>
+          <w:b/>
+          <w:color w:val="FF0000"/>
+          <w:spacing w:val="-2"/>
+          <w:sz w:val="14"/>
+        </w:rPr>
+        <w:t>}</w:t>
       </w:r>
     </w:p>
     <w:p>
@@ -1009,11 +1138,32 @@
         <w:rPr>
           <w:w w:val="80"/>
         </w:rPr>
-        <w:t>The Cardholder whose name, and photo appear on this card is bonafide</w:t>
-      </w:r>
-      <w:r>
-        <w:rPr/>
-        <w:t> </w:t>
+        <w:t xml:space="preserve">The Cardholder whose </w:t>
+      </w:r>
+      <w:proofErr w:type="gramStart"/>
+      <w:r>
+        <w:rPr>
+          <w:w w:val="80"/>
+        </w:rPr>
+        <w:t>name,</w:t>
+      </w:r>
+      <w:proofErr w:type="gramEnd"/>
+      <w:r>
+        <w:rPr>
+          <w:w w:val="80"/>
+        </w:rPr>
+        <w:t xml:space="preserve"> and photo appear on this card is </w:t>
+      </w:r>
+      <w:proofErr w:type="spellStart"/>
+      <w:r>
+        <w:rPr>
+          <w:w w:val="80"/>
+        </w:rPr>
+        <w:t>bonafide</w:t>
+      </w:r>
+      <w:proofErr w:type="spellEnd"/>
+      <w:r>
+        <w:t xml:space="preserve"> </w:t>
       </w:r>
       <w:r>
         <w:rPr>
@@ -1026,7 +1176,7 @@
           <w:spacing w:val="-9"/>
           <w:w w:val="90"/>
         </w:rPr>
-        <w:t> </w:t>
+        <w:t xml:space="preserve"> </w:t>
       </w:r>
       <w:r>
         <w:rPr>
@@ -1039,7 +1189,7 @@
           <w:spacing w:val="-7"/>
           <w:w w:val="90"/>
         </w:rPr>
-        <w:t> </w:t>
+        <w:t xml:space="preserve"> </w:t>
       </w:r>
       <w:r>
         <w:rPr>
@@ -1052,13 +1202,21 @@
           <w:spacing w:val="-6"/>
           <w:w w:val="90"/>
         </w:rPr>
-        <w:t> </w:t>
-      </w:r>
-      <w:r>
-        <w:rPr>
-          <w:w w:val="90"/>
-        </w:rPr>
-        <w:t>barangay.</w:t>
+        <w:t xml:space="preserve"> </w:t>
+      </w:r>
+      <w:proofErr w:type="gramStart"/>
+      <w:r>
+        <w:rPr>
+          <w:w w:val="90"/>
+        </w:rPr>
+        <w:t>barangay</w:t>
+      </w:r>
+      <w:proofErr w:type="gramEnd"/>
+      <w:r>
+        <w:rPr>
+          <w:w w:val="90"/>
+        </w:rPr>
+        <w:t>.</w:t>
       </w:r>
     </w:p>
     <w:p>
@@ -1080,8 +1238,7 @@
         <w:t>In case of loss of this card, please notify Barangay Administration Office</w:t>
       </w:r>
       <w:r>
-        <w:rPr/>
-        <w:t> </w:t>
+        <w:t xml:space="preserve"> </w:t>
       </w:r>
       <w:r>
         <w:rPr>
@@ -1094,7 +1251,7 @@
           <w:spacing w:val="-1"/>
           <w:w w:val="85"/>
         </w:rPr>
-        <w:t> </w:t>
+        <w:t xml:space="preserve"> </w:t>
       </w:r>
       <w:r>
         <w:rPr>
@@ -1107,7 +1264,7 @@
           <w:spacing w:val="-1"/>
           <w:w w:val="85"/>
         </w:rPr>
-        <w:t> </w:t>
+        <w:t xml:space="preserve"> </w:t>
       </w:r>
       <w:r>
         <w:rPr>
@@ -1138,7 +1295,7 @@
         <w:rPr>
           <w:spacing w:val="-6"/>
         </w:rPr>
-        <w:t> </w:t>
+        <w:t xml:space="preserve"> </w:t>
       </w:r>
       <w:r>
         <w:rPr>
@@ -1150,8 +1307,9 @@
         <w:rPr>
           <w:spacing w:val="-6"/>
         </w:rPr>
-        <w:t> </w:t>
-      </w:r>
+        <w:t xml:space="preserve"> </w:t>
+      </w:r>
+      <w:proofErr w:type="gramStart"/>
       <w:r>
         <w:rPr>
           <w:w w:val="80"/>
@@ -1162,7 +1320,7 @@
         <w:rPr>
           <w:spacing w:val="-5"/>
         </w:rPr>
-        <w:t> </w:t>
+        <w:t xml:space="preserve"> </w:t>
       </w:r>
       <w:r>
         <w:rPr>
@@ -1170,17 +1328,35 @@
           <w:spacing w:val="-2"/>
           <w:w w:val="80"/>
         </w:rPr>
-        <w:t>06/28/2021</w:t>
+        <w:t>{</w:t>
+      </w:r>
+      <w:proofErr w:type="spellStart"/>
+      <w:proofErr w:type="gramEnd"/>
+      <w:r>
+        <w:rPr>
+          <w:color w:val="FF0000"/>
+          <w:spacing w:val="-2"/>
+          <w:w w:val="80"/>
+        </w:rPr>
+        <w:t>issue_date_short</w:t>
+      </w:r>
+      <w:proofErr w:type="spellEnd"/>
+      <w:r>
+        <w:rPr>
+          <w:color w:val="FF0000"/>
+          <w:spacing w:val="-2"/>
+          <w:w w:val="80"/>
+        </w:rPr>
+        <w:t>}</w:t>
       </w:r>
     </w:p>
     <w:p>
       <w:pPr>
         <w:tabs>
-          <w:tab w:pos="2931" w:val="left" w:leader="none"/>
+          <w:tab w:val="left" w:pos="2931"/>
         </w:tabs>
         <w:spacing w:before="27"/>
-        <w:ind w:left="260" w:right="0" w:firstLine="0"/>
-        <w:jc w:val="left"/>
+        <w:ind w:left="260"/>
         <w:rPr>
           <w:rFonts w:ascii="Calibri"/>
           <w:b/>
@@ -1201,7 +1377,7 @@
           <w:spacing w:val="-5"/>
           <w:sz w:val="16"/>
         </w:rPr>
-        <w:t> </w:t>
+        <w:t xml:space="preserve"> </w:t>
       </w:r>
       <w:r>
         <w:rPr>
@@ -1217,8 +1393,9 @@
           <w:spacing w:val="-5"/>
           <w:sz w:val="16"/>
         </w:rPr>
-        <w:t> </w:t>
-      </w:r>
+        <w:t xml:space="preserve"> </w:t>
+      </w:r>
+      <w:proofErr w:type="gramStart"/>
       <w:r>
         <w:rPr>
           <w:b/>
@@ -1233,7 +1410,7 @@
           <w:spacing w:val="-4"/>
           <w:sz w:val="16"/>
         </w:rPr>
-        <w:t> </w:t>
+        <w:t xml:space="preserve"> </w:t>
       </w:r>
       <w:r>
         <w:rPr>
@@ -1243,7 +1420,30 @@
           <w:w w:val="80"/>
           <w:sz w:val="16"/>
         </w:rPr>
-        <w:t>06/28/2022</w:t>
+        <w:t>{</w:t>
+      </w:r>
+      <w:proofErr w:type="spellStart"/>
+      <w:proofErr w:type="gramEnd"/>
+      <w:r>
+        <w:rPr>
+          <w:b/>
+          <w:color w:val="FF0000"/>
+          <w:spacing w:val="-2"/>
+          <w:w w:val="80"/>
+          <w:sz w:val="16"/>
+        </w:rPr>
+        <w:t>expiration_date</w:t>
+      </w:r>
+      <w:proofErr w:type="spellEnd"/>
+      <w:r>
+        <w:rPr>
+          <w:b/>
+          <w:color w:val="FF0000"/>
+          <w:spacing w:val="-2"/>
+          <w:w w:val="80"/>
+          <w:sz w:val="16"/>
+        </w:rPr>
+        <w:t>}</w:t>
       </w:r>
       <w:r>
         <w:rPr>
@@ -1268,7 +1468,7 @@
           <w:spacing w:val="-7"/>
           <w:sz w:val="24"/>
         </w:rPr>
-        <w:t> </w:t>
+        <w:t xml:space="preserve"> </w:t>
       </w:r>
       <w:r>
         <w:rPr>
@@ -1285,7 +1485,7 @@
           <w:spacing w:val="-5"/>
           <w:sz w:val="24"/>
         </w:rPr>
-        <w:t> </w:t>
+        <w:t xml:space="preserve"> </w:t>
       </w:r>
       <w:r>
         <w:rPr>
@@ -1299,9 +1499,7 @@
     </w:p>
     <w:p>
       <w:pPr>
-        <w:spacing w:before="0"/>
-        <w:ind w:left="3590" w:right="0" w:firstLine="0"/>
-        <w:jc w:val="left"/>
+        <w:ind w:left="3590"/>
         <w:rPr>
           <w:rFonts w:ascii="Calibri"/>
           <w:sz w:val="20"/>
@@ -1320,7 +1518,7 @@
           <w:spacing w:val="-8"/>
           <w:sz w:val="20"/>
         </w:rPr>
-        <w:t> </w:t>
+        <w:t xml:space="preserve"> </w:t>
       </w:r>
       <w:r>
         <w:rPr>
@@ -1334,7 +1532,7 @@
     <w:p>
       <w:pPr>
         <w:pStyle w:val="BodyText"/>
-        <w:spacing w:line="183" w:lineRule="exact" w:before="139"/>
+        <w:spacing w:before="139" w:line="183" w:lineRule="exact"/>
         <w:ind w:left="260"/>
       </w:pPr>
       <w:r>
@@ -1349,7 +1547,7 @@
           <w:color w:val="FF0000"/>
           <w:spacing w:val="-8"/>
         </w:rPr>
-        <w:t> </w:t>
+        <w:t xml:space="preserve"> </w:t>
       </w:r>
       <w:r>
         <w:rPr>
@@ -1363,7 +1561,7 @@
           <w:color w:val="FF0000"/>
           <w:spacing w:val="-7"/>
         </w:rPr>
-        <w:t> </w:t>
+        <w:t xml:space="preserve"> </w:t>
       </w:r>
       <w:r>
         <w:rPr>
@@ -1377,7 +1575,7 @@
           <w:color w:val="FF0000"/>
           <w:spacing w:val="-8"/>
         </w:rPr>
-        <w:t> </w:t>
+        <w:t xml:space="preserve"> </w:t>
       </w:r>
       <w:r>
         <w:rPr>
@@ -1391,7 +1589,7 @@
           <w:color w:val="FF0000"/>
           <w:spacing w:val="30"/>
         </w:rPr>
-        <w:t> </w:t>
+        <w:t xml:space="preserve"> </w:t>
       </w:r>
       <w:r>
         <w:rPr>
@@ -1405,7 +1603,7 @@
           <w:color w:val="FF0000"/>
           <w:spacing w:val="-7"/>
         </w:rPr>
-        <w:t> </w:t>
+        <w:t xml:space="preserve"> </w:t>
       </w:r>
       <w:r>
         <w:rPr>
@@ -1421,41 +1619,70 @@
         <w:pStyle w:val="BodyText"/>
         <w:ind w:left="260" w:right="2003"/>
       </w:pPr>
-      <w:r>
-        <w:rPr>
-          <w:color w:val="FF0000"/>
-          <w:w w:val="80"/>
-        </w:rPr>
-        <w:t>Name: </w:t>
-      </w:r>
-      <w:r>
-        <w:rPr>
-          <w:w w:val="80"/>
-        </w:rPr>
-        <w:t>Jenelyn C. Perdanio</w:t>
+      <w:proofErr w:type="gramStart"/>
+      <w:r>
+        <w:rPr>
+          <w:color w:val="FF0000"/>
+          <w:w w:val="80"/>
+        </w:rPr>
+        <w:t xml:space="preserve">Name: </w:t>
+      </w:r>
+      <w:r>
+        <w:rPr>
+          <w:w w:val="80"/>
+        </w:rPr>
+        <w:t>{</w:t>
+      </w:r>
+      <w:proofErr w:type="spellStart"/>
+      <w:proofErr w:type="gramEnd"/>
+      <w:r>
+        <w:rPr>
+          <w:w w:val="80"/>
+        </w:rPr>
+        <w:t>emergency_contact_name</w:t>
+      </w:r>
+      <w:proofErr w:type="spellEnd"/>
+      <w:r>
+        <w:rPr>
+          <w:w w:val="80"/>
+        </w:rPr>
+        <w:t>}</w:t>
       </w:r>
       <w:r>
         <w:rPr>
           <w:spacing w:val="80"/>
         </w:rPr>
-        <w:t> </w:t>
-      </w:r>
-      <w:r>
-        <w:rPr>
-          <w:color w:val="FF0000"/>
-          <w:w w:val="80"/>
-        </w:rPr>
-        <w:t>Relationship: </w:t>
-      </w:r>
-      <w:r>
-        <w:rPr>
-          <w:w w:val="80"/>
-        </w:rPr>
-        <w:t>Mother</w:t>
-      </w:r>
-      <w:r>
-        <w:rPr/>
-        <w:t> </w:t>
+        <w:t xml:space="preserve"> </w:t>
+      </w:r>
+      <w:r>
+        <w:rPr>
+          <w:color w:val="FF0000"/>
+          <w:w w:val="80"/>
+        </w:rPr>
+        <w:t xml:space="preserve">Relationship: </w:t>
+      </w:r>
+      <w:r>
+        <w:rPr>
+          <w:w w:val="80"/>
+        </w:rPr>
+        <w:t>{</w:t>
+      </w:r>
+      <w:proofErr w:type="spellStart"/>
+      <w:r>
+        <w:rPr>
+          <w:w w:val="80"/>
+        </w:rPr>
+        <w:t>emergency_contact_relationship</w:t>
+      </w:r>
+      <w:proofErr w:type="spellEnd"/>
+      <w:r>
+        <w:rPr>
+          <w:w w:val="80"/>
+        </w:rPr>
+        <w:t>}</w:t>
+      </w:r>
+      <w:r>
+        <w:t xml:space="preserve"> </w:t>
       </w:r>
       <w:r>
         <w:rPr>
@@ -1470,8 +1697,9 @@
           <w:spacing w:val="-7"/>
           <w:w w:val="90"/>
         </w:rPr>
-        <w:t> </w:t>
-      </w:r>
+        <w:t xml:space="preserve"> </w:t>
+      </w:r>
+      <w:proofErr w:type="gramStart"/>
       <w:r>
         <w:rPr>
           <w:color w:val="FF0000"/>
@@ -1485,13 +1713,28 @@
           <w:spacing w:val="-7"/>
           <w:w w:val="90"/>
         </w:rPr>
-        <w:t> </w:t>
-      </w:r>
-      <w:r>
-        <w:rPr>
-          <w:w w:val="90"/>
-        </w:rPr>
-        <w:t>09476341926</w:t>
+        <w:t xml:space="preserve"> </w:t>
+      </w:r>
+      <w:r>
+        <w:rPr>
+          <w:w w:val="90"/>
+        </w:rPr>
+        <w:t>{</w:t>
+      </w:r>
+      <w:proofErr w:type="spellStart"/>
+      <w:proofErr w:type="gramEnd"/>
+      <w:r>
+        <w:rPr>
+          <w:w w:val="90"/>
+        </w:rPr>
+        <w:t>emergency_contact_number</w:t>
+      </w:r>
+      <w:proofErr w:type="spellEnd"/>
+      <w:r>
+        <w:rPr>
+          <w:w w:val="90"/>
+        </w:rPr>
+        <w:t>}</w:t>
       </w:r>
     </w:p>
     <w:p>
@@ -1500,6 +1743,7 @@
         <w:spacing w:line="182" w:lineRule="exact"/>
         <w:ind w:left="260"/>
       </w:pPr>
+      <w:proofErr w:type="gramStart"/>
       <w:r>
         <w:rPr>
           <w:color w:val="FF0000"/>
@@ -1512,117 +1756,35 @@
           <w:color w:val="FF0000"/>
           <w:spacing w:val="-4"/>
         </w:rPr>
-        <w:t> </w:t>
-      </w:r>
-      <w:r>
-        <w:rPr>
-          <w:w w:val="80"/>
-        </w:rPr>
-        <w:t>25</w:t>
-      </w:r>
-      <w:r>
-        <w:rPr>
-          <w:spacing w:val="-4"/>
-        </w:rPr>
-        <w:t> </w:t>
-      </w:r>
-      <w:r>
-        <w:rPr>
-          <w:w w:val="80"/>
-        </w:rPr>
-        <w:t>Atis</w:t>
-      </w:r>
-      <w:r>
-        <w:rPr>
-          <w:spacing w:val="-4"/>
-        </w:rPr>
-        <w:t> </w:t>
-      </w:r>
-      <w:r>
-        <w:rPr>
-          <w:w w:val="80"/>
-        </w:rPr>
-        <w:t>St.</w:t>
-      </w:r>
-      <w:r>
-        <w:rPr>
-          <w:spacing w:val="-4"/>
-        </w:rPr>
-        <w:t> </w:t>
-      </w:r>
-      <w:r>
-        <w:rPr>
-          <w:w w:val="80"/>
-        </w:rPr>
-        <w:t>Purok</w:t>
-      </w:r>
-      <w:r>
-        <w:rPr>
-          <w:spacing w:val="-4"/>
-        </w:rPr>
-        <w:t> </w:t>
-      </w:r>
-      <w:r>
-        <w:rPr>
-          <w:w w:val="80"/>
-        </w:rPr>
-        <w:t>3,</w:t>
-      </w:r>
-      <w:r>
-        <w:rPr>
-          <w:spacing w:val="-4"/>
-        </w:rPr>
-        <w:t> </w:t>
-      </w:r>
-      <w:r>
-        <w:rPr>
-          <w:w w:val="80"/>
-        </w:rPr>
-        <w:t>Luzon</w:t>
-      </w:r>
-      <w:r>
-        <w:rPr>
-          <w:spacing w:val="-5"/>
-        </w:rPr>
-        <w:t> </w:t>
-      </w:r>
-      <w:r>
-        <w:rPr>
-          <w:w w:val="80"/>
-        </w:rPr>
-        <w:t>Ave.</w:t>
-      </w:r>
-      <w:r>
-        <w:rPr>
-          <w:spacing w:val="-4"/>
-        </w:rPr>
-        <w:t> </w:t>
-      </w:r>
-      <w:r>
-        <w:rPr>
-          <w:w w:val="80"/>
-        </w:rPr>
-        <w:t>Culiat,</w:t>
-      </w:r>
-      <w:r>
-        <w:rPr>
-          <w:spacing w:val="-4"/>
-        </w:rPr>
-        <w:t> </w:t>
-      </w:r>
-      <w:r>
-        <w:rPr>
-          <w:spacing w:val="-5"/>
-          <w:w w:val="80"/>
-        </w:rPr>
-        <w:t>Qc</w:t>
+        <w:t xml:space="preserve"> </w:t>
+      </w:r>
+      <w:r>
+        <w:rPr>
+          <w:w w:val="80"/>
+        </w:rPr>
+        <w:t>{</w:t>
+      </w:r>
+      <w:proofErr w:type="spellStart"/>
+      <w:proofErr w:type="gramEnd"/>
+      <w:r>
+        <w:rPr>
+          <w:w w:val="80"/>
+        </w:rPr>
+        <w:t>emergency_contact_address</w:t>
+      </w:r>
+      <w:proofErr w:type="spellEnd"/>
+      <w:r>
+        <w:rPr>
+          <w:w w:val="80"/>
+        </w:rPr>
+        <w:t>}</w:t>
       </w:r>
     </w:p>
     <w:sectPr>
       <w:type w:val="continuous"/>
       <w:pgSz w:w="12240" w:h="15840"/>
-      <w:pgMar w:top="580" w:bottom="280" w:left="360" w:right="360"/>
-      <w:cols w:num="3" w:equalWidth="0">
+      <w:pgMar w:top="580" w:right="360" w:bottom="280" w:left="360" w:header="720" w:footer="720" w:gutter="0"/>
+      <w:cols w:num="3" w:space="720" w:equalWidth="0">
         <w:col w:w="3750" w:space="46"/>
         <w:col w:w="1709" w:space="188"/>
         <w:col w:w="5827"/>
@@ -1633,14 +1795,14 @@
 </file>
 
 <file path=word/styles.xml><?xml version="1.0" encoding="utf-8"?>
-<w:styles xmlns:r="http://schemas.openxmlformats.org/officeDocument/2006/relationships" xmlns:w="http://schemas.openxmlformats.org/wordprocessingml/2006/main">
+<w:styles xmlns:mc="http://schemas.openxmlformats.org/markup-compatibility/2006" xmlns:r="http://schemas.openxmlformats.org/officeDocument/2006/relationships" xmlns:w="http://schemas.openxmlformats.org/wordprocessingml/2006/main" xmlns:w14="http://schemas.microsoft.com/office/word/2010/wordml" xmlns:w15="http://schemas.microsoft.com/office/word/2012/wordml" xmlns:w16cex="http://schemas.microsoft.com/office/word/2018/wordml/cex" xmlns:w16cid="http://schemas.microsoft.com/office/word/2016/wordml/cid" xmlns:w16="http://schemas.microsoft.com/office/word/2018/wordml" xmlns:w16du="http://schemas.microsoft.com/office/word/2023/wordml/word16du" xmlns:w16sdtdh="http://schemas.microsoft.com/office/word/2020/wordml/sdtdatahash" xmlns:w16sdtfl="http://schemas.microsoft.com/office/word/2024/wordml/sdtformatlock" xmlns:w16se="http://schemas.microsoft.com/office/word/2015/wordml/symex" mc:Ignorable="w14 w15 w16se w16cid w16 w16cex w16sdtdh w16sdtfl w16du">
   <w:docDefaults>
     <w:rPrDefault>
       <w:rPr>
-        <w:rFonts w:cstheme="minorBidi" w:hAnsiTheme="minorHAnsi" w:eastAsiaTheme="minorHAnsi" w:asciiTheme="minorHAnsi"/>
+        <w:rFonts w:asciiTheme="minorHAnsi" w:eastAsiaTheme="minorHAnsi" w:hAnsiTheme="minorHAnsi" w:cstheme="minorBidi"/>
         <w:sz w:val="22"/>
         <w:szCs w:val="22"/>
-        <w:lang w:val="en-US" w:bidi="ar-SA" w:eastAsia="en-US"/>
+        <w:lang w:val="en-US" w:eastAsia="en-US" w:bidi="ar-SA"/>
       </w:rPr>
     </w:rPrDefault>
     <w:pPrDefault>
@@ -1648,101 +1810,458 @@
         <w:widowControl w:val="0"/>
         <w:autoSpaceDE w:val="0"/>
         <w:autoSpaceDN w:val="0"/>
-        <w:spacing w:lineRule="auto" w:line="240" w:before="0" w:after="0"/>
-        <w:ind w:left="0" w:right="0"/>
-        <w:jc w:val="left"/>
       </w:pPr>
     </w:pPrDefault>
   </w:docDefaults>
-  <w:style w:styleId="DefaultParagraphFont" w:default="1" w:type="character">
+  <w:latentStyles w:defLockedState="0" w:defUIPriority="99" w:defSemiHidden="0" w:defUnhideWhenUsed="0" w:defQFormat="0" w:count="376">
+    <w:lsdException w:name="Normal" w:uiPriority="0" w:qFormat="1"/>
+    <w:lsdException w:name="heading 1" w:uiPriority="9" w:qFormat="1"/>
+    <w:lsdException w:name="heading 2" w:semiHidden="1" w:uiPriority="9" w:unhideWhenUsed="1" w:qFormat="1"/>
+    <w:lsdException w:name="heading 3" w:semiHidden="1" w:uiPriority="9" w:unhideWhenUsed="1" w:qFormat="1"/>
+    <w:lsdException w:name="heading 4" w:semiHidden="1" w:uiPriority="9" w:unhideWhenUsed="1" w:qFormat="1"/>
+    <w:lsdException w:name="heading 5" w:semiHidden="1" w:uiPriority="9" w:unhideWhenUsed="1" w:qFormat="1"/>
+    <w:lsdException w:name="heading 6" w:semiHidden="1" w:uiPriority="9" w:unhideWhenUsed="1" w:qFormat="1"/>
+    <w:lsdException w:name="heading 7" w:semiHidden="1" w:uiPriority="9" w:unhideWhenUsed="1" w:qFormat="1"/>
+    <w:lsdException w:name="heading 8" w:semiHidden="1" w:uiPriority="9" w:unhideWhenUsed="1" w:qFormat="1"/>
+    <w:lsdException w:name="heading 9" w:semiHidden="1" w:uiPriority="9" w:unhideWhenUsed="1" w:qFormat="1"/>
+    <w:lsdException w:name="index 1" w:semiHidden="1" w:unhideWhenUsed="1"/>
+    <w:lsdException w:name="index 2" w:semiHidden="1" w:unhideWhenUsed="1"/>
+    <w:lsdException w:name="index 3" w:semiHidden="1" w:unhideWhenUsed="1"/>
+    <w:lsdException w:name="index 4" w:semiHidden="1" w:unhideWhenUsed="1"/>
+    <w:lsdException w:name="index 5" w:semiHidden="1" w:unhideWhenUsed="1"/>
+    <w:lsdException w:name="index 6" w:semiHidden="1" w:unhideWhenUsed="1"/>
+    <w:lsdException w:name="index 7" w:semiHidden="1" w:unhideWhenUsed="1"/>
+    <w:lsdException w:name="index 8" w:semiHidden="1" w:unhideWhenUsed="1"/>
+    <w:lsdException w:name="index 9" w:semiHidden="1" w:unhideWhenUsed="1"/>
+    <w:lsdException w:name="toc 1" w:semiHidden="1" w:uiPriority="39" w:unhideWhenUsed="1"/>
+    <w:lsdException w:name="toc 2" w:semiHidden="1" w:uiPriority="39" w:unhideWhenUsed="1"/>
+    <w:lsdException w:name="toc 3" w:semiHidden="1" w:uiPriority="39" w:unhideWhenUsed="1"/>
+    <w:lsdException w:name="toc 4" w:semiHidden="1" w:uiPriority="39" w:unhideWhenUsed="1"/>
+    <w:lsdException w:name="toc 5" w:semiHidden="1" w:uiPriority="39" w:unhideWhenUsed="1"/>
+    <w:lsdException w:name="toc 6" w:semiHidden="1" w:uiPriority="39" w:unhideWhenUsed="1"/>
+    <w:lsdException w:name="toc 7" w:semiHidden="1" w:uiPriority="39" w:unhideWhenUsed="1"/>
+    <w:lsdException w:name="toc 8" w:semiHidden="1" w:uiPriority="39" w:unhideWhenUsed="1"/>
+    <w:lsdException w:name="toc 9" w:semiHidden="1" w:uiPriority="39" w:unhideWhenUsed="1"/>
+    <w:lsdException w:name="Normal Indent" w:semiHidden="1" w:unhideWhenUsed="1"/>
+    <w:lsdException w:name="footnote text" w:semiHidden="1" w:unhideWhenUsed="1"/>
+    <w:lsdException w:name="annotation text" w:semiHidden="1" w:unhideWhenUsed="1"/>
+    <w:lsdException w:name="header" w:semiHidden="1" w:unhideWhenUsed="1"/>
+    <w:lsdException w:name="footer" w:semiHidden="1" w:unhideWhenUsed="1"/>
+    <w:lsdException w:name="index heading" w:semiHidden="1" w:unhideWhenUsed="1"/>
+    <w:lsdException w:name="caption" w:semiHidden="1" w:uiPriority="35" w:unhideWhenUsed="1" w:qFormat="1"/>
+    <w:lsdException w:name="table of figures" w:semiHidden="1" w:unhideWhenUsed="1"/>
+    <w:lsdException w:name="envelope address" w:semiHidden="1" w:unhideWhenUsed="1"/>
+    <w:lsdException w:name="envelope return" w:semiHidden="1" w:unhideWhenUsed="1"/>
+    <w:lsdException w:name="footnote reference" w:semiHidden="1" w:unhideWhenUsed="1"/>
+    <w:lsdException w:name="annotation reference" w:semiHidden="1" w:unhideWhenUsed="1"/>
+    <w:lsdException w:name="line number" w:semiHidden="1" w:unhideWhenUsed="1"/>
+    <w:lsdException w:name="page number" w:semiHidden="1" w:unhideWhenUsed="1"/>
+    <w:lsdException w:name="endnote reference" w:semiHidden="1" w:unhideWhenUsed="1"/>
+    <w:lsdException w:name="endnote text" w:semiHidden="1" w:unhideWhenUsed="1"/>
+    <w:lsdException w:name="table of authorities" w:semiHidden="1" w:unhideWhenUsed="1"/>
+    <w:lsdException w:name="macro" w:semiHidden="1" w:unhideWhenUsed="1"/>
+    <w:lsdException w:name="toa heading" w:semiHidden="1" w:unhideWhenUsed="1"/>
+    <w:lsdException w:name="List" w:semiHidden="1" w:unhideWhenUsed="1"/>
+    <w:lsdException w:name="List Bullet" w:semiHidden="1" w:unhideWhenUsed="1"/>
+    <w:lsdException w:name="List Number" w:semiHidden="1" w:unhideWhenUsed="1"/>
+    <w:lsdException w:name="List 2" w:semiHidden="1" w:unhideWhenUsed="1"/>
+    <w:lsdException w:name="List 3" w:semiHidden="1" w:unhideWhenUsed="1"/>
+    <w:lsdException w:name="List 4" w:semiHidden="1" w:unhideWhenUsed="1"/>
+    <w:lsdException w:name="List 5" w:semiHidden="1" w:unhideWhenUsed="1"/>
+    <w:lsdException w:name="List Bullet 2" w:semiHidden="1" w:unhideWhenUsed="1"/>
+    <w:lsdException w:name="List Bullet 3" w:semiHidden="1" w:unhideWhenUsed="1"/>
+    <w:lsdException w:name="List Bullet 4" w:semiHidden="1" w:unhideWhenUsed="1"/>
+    <w:lsdException w:name="List Bullet 5" w:semiHidden="1" w:unhideWhenUsed="1"/>
+    <w:lsdException w:name="List Number 2" w:semiHidden="1" w:unhideWhenUsed="1"/>
+    <w:lsdException w:name="List Number 3" w:semiHidden="1" w:unhideWhenUsed="1"/>
+    <w:lsdException w:name="List Number 4" w:semiHidden="1" w:unhideWhenUsed="1"/>
+    <w:lsdException w:name="List Number 5" w:semiHidden="1" w:unhideWhenUsed="1"/>
+    <w:lsdException w:name="Title" w:uiPriority="10" w:qFormat="1"/>
+    <w:lsdException w:name="Closing" w:semiHidden="1" w:unhideWhenUsed="1"/>
+    <w:lsdException w:name="Signature" w:semiHidden="1" w:unhideWhenUsed="1"/>
+    <w:lsdException w:name="Default Paragraph Font" w:semiHidden="1" w:uiPriority="1" w:unhideWhenUsed="1"/>
+    <w:lsdException w:name="Body Text" w:semiHidden="1" w:unhideWhenUsed="1"/>
+    <w:lsdException w:name="Body Text Indent" w:semiHidden="1" w:unhideWhenUsed="1"/>
+    <w:lsdException w:name="List Continue" w:semiHidden="1" w:unhideWhenUsed="1"/>
+    <w:lsdException w:name="List Continue 2" w:semiHidden="1" w:unhideWhenUsed="1"/>
+    <w:lsdException w:name="List Continue 3" w:semiHidden="1" w:unhideWhenUsed="1"/>
+    <w:lsdException w:name="List Continue 4" w:semiHidden="1" w:unhideWhenUsed="1"/>
+    <w:lsdException w:name="List Continue 5" w:semiHidden="1" w:unhideWhenUsed="1"/>
+    <w:lsdException w:name="Message Header" w:semiHidden="1" w:unhideWhenUsed="1"/>
+    <w:lsdException w:name="Subtitle" w:uiPriority="11" w:qFormat="1"/>
+    <w:lsdException w:name="Salutation" w:semiHidden="1" w:unhideWhenUsed="1"/>
+    <w:lsdException w:name="Date" w:semiHidden="1" w:unhideWhenUsed="1"/>
+    <w:lsdException w:name="Body Text First Indent" w:semiHidden="1" w:unhideWhenUsed="1"/>
+    <w:lsdException w:name="Body Text First Indent 2" w:semiHidden="1" w:unhideWhenUsed="1"/>
+    <w:lsdException w:name="Note Heading" w:semiHidden="1" w:unhideWhenUsed="1"/>
+    <w:lsdException w:name="Body Text 2" w:semiHidden="1" w:unhideWhenUsed="1"/>
+    <w:lsdException w:name="Body Text 3" w:semiHidden="1" w:unhideWhenUsed="1"/>
+    <w:lsdException w:name="Body Text Indent 2" w:semiHidden="1" w:unhideWhenUsed="1"/>
+    <w:lsdException w:name="Body Text Indent 3" w:semiHidden="1" w:unhideWhenUsed="1"/>
+    <w:lsdException w:name="Block Text" w:semiHidden="1" w:unhideWhenUsed="1"/>
+    <w:lsdException w:name="Hyperlink" w:semiHidden="1" w:unhideWhenUsed="1"/>
+    <w:lsdException w:name="FollowedHyperlink" w:semiHidden="1" w:unhideWhenUsed="1"/>
+    <w:lsdException w:name="Strong" w:uiPriority="22" w:qFormat="1"/>
+    <w:lsdException w:name="Emphasis" w:uiPriority="20" w:qFormat="1"/>
+    <w:lsdException w:name="Document Map" w:semiHidden="1" w:unhideWhenUsed="1"/>
+    <w:lsdException w:name="Plain Text" w:semiHidden="1" w:unhideWhenUsed="1"/>
+    <w:lsdException w:name="E-mail Signature" w:semiHidden="1" w:unhideWhenUsed="1"/>
+    <w:lsdException w:name="HTML Top of Form" w:semiHidden="1" w:unhideWhenUsed="1"/>
+    <w:lsdException w:name="HTML Bottom of Form" w:semiHidden="1" w:unhideWhenUsed="1"/>
+    <w:lsdException w:name="Normal (Web)" w:semiHidden="1" w:unhideWhenUsed="1"/>
+    <w:lsdException w:name="HTML Acronym" w:semiHidden="1" w:unhideWhenUsed="1"/>
+    <w:lsdException w:name="HTML Address" w:semiHidden="1" w:unhideWhenUsed="1"/>
+    <w:lsdException w:name="HTML Cite" w:semiHidden="1" w:unhideWhenUsed="1"/>
+    <w:lsdException w:name="HTML Code" w:semiHidden="1" w:unhideWhenUsed="1"/>
+    <w:lsdException w:name="HTML Definition" w:semiHidden="1" w:unhideWhenUsed="1"/>
+    <w:lsdException w:name="HTML Keyboard" w:semiHidden="1" w:unhideWhenUsed="1"/>
+    <w:lsdException w:name="HTML Preformatted" w:semiHidden="1" w:unhideWhenUsed="1"/>
+    <w:lsdException w:name="HTML Sample" w:semiHidden="1" w:unhideWhenUsed="1"/>
+    <w:lsdException w:name="HTML Typewriter" w:semiHidden="1" w:unhideWhenUsed="1"/>
+    <w:lsdException w:name="HTML Variable" w:semiHidden="1" w:unhideWhenUsed="1"/>
+    <w:lsdException w:name="Normal Table" w:semiHidden="1" w:unhideWhenUsed="1"/>
+    <w:lsdException w:name="annotation subject" w:semiHidden="1" w:unhideWhenUsed="1"/>
+    <w:lsdException w:name="No List" w:semiHidden="1" w:unhideWhenUsed="1"/>
+    <w:lsdException w:name="Outline List 1" w:semiHidden="1" w:unhideWhenUsed="1"/>
+    <w:lsdException w:name="Outline List 2" w:semiHidden="1" w:unhideWhenUsed="1"/>
+    <w:lsdException w:name="Outline List 3" w:semiHidden="1" w:unhideWhenUsed="1"/>
+    <w:lsdException w:name="Table Simple 1" w:semiHidden="1" w:unhideWhenUsed="1"/>
+    <w:lsdException w:name="Table Simple 2" w:semiHidden="1" w:unhideWhenUsed="1"/>
+    <w:lsdException w:name="Table Simple 3" w:semiHidden="1" w:unhideWhenUsed="1"/>
+    <w:lsdException w:name="Table Classic 1" w:semiHidden="1" w:unhideWhenUsed="1"/>
+    <w:lsdException w:name="Table Classic 2" w:semiHidden="1" w:unhideWhenUsed="1"/>
+    <w:lsdException w:name="Table Classic 3" w:semiHidden="1" w:unhideWhenUsed="1"/>
+    <w:lsdException w:name="Table Classic 4" w:semiHidden="1" w:unhideWhenUsed="1"/>
+    <w:lsdException w:name="Table Colorful 1" w:semiHidden="1" w:unhideWhenUsed="1"/>
+    <w:lsdException w:name="Table Colorful 2" w:semiHidden="1" w:unhideWhenUsed="1"/>
+    <w:lsdException w:name="Table Colorful 3" w:semiHidden="1" w:unhideWhenUsed="1"/>
+    <w:lsdException w:name="Table Columns 1" w:semiHidden="1" w:unhideWhenUsed="1"/>
+    <w:lsdException w:name="Table Columns 2" w:semiHidden="1" w:unhideWhenUsed="1"/>
+    <w:lsdException w:name="Table Columns 3" w:semiHidden="1" w:unhideWhenUsed="1"/>
+    <w:lsdException w:name="Table Columns 4" w:semiHidden="1" w:unhideWhenUsed="1"/>
+    <w:lsdException w:name="Table Columns 5" w:semiHidden="1" w:unhideWhenUsed="1"/>
+    <w:lsdException w:name="Table Grid 1" w:semiHidden="1" w:unhideWhenUsed="1"/>
+    <w:lsdException w:name="Table Grid 2" w:semiHidden="1" w:unhideWhenUsed="1"/>
+    <w:lsdException w:name="Table Grid 3" w:semiHidden="1" w:unhideWhenUsed="1"/>
+    <w:lsdException w:name="Table Grid 4" w:semiHidden="1" w:unhideWhenUsed="1"/>
+    <w:lsdException w:name="Table Grid 5" w:semiHidden="1" w:unhideWhenUsed="1"/>
+    <w:lsdException w:name="Table Grid 6" w:semiHidden="1" w:unhideWhenUsed="1"/>
+    <w:lsdException w:name="Table Grid 7" w:semiHidden="1" w:unhideWhenUsed="1"/>
+    <w:lsdException w:name="Table Grid 8" w:semiHidden="1" w:unhideWhenUsed="1"/>
+    <w:lsdException w:name="Table List 1" w:semiHidden="1" w:unhideWhenUsed="1"/>
+    <w:lsdException w:name="Table List 2" w:semiHidden="1" w:unhideWhenUsed="1"/>
+    <w:lsdException w:name="Table List 3" w:semiHidden="1" w:unhideWhenUsed="1"/>
+    <w:lsdException w:name="Table List 4" w:semiHidden="1" w:unhideWhenUsed="1"/>
+    <w:lsdException w:name="Table List 5" w:semiHidden="1" w:unhideWhenUsed="1"/>
+    <w:lsdException w:name="Table List 6" w:semiHidden="1" w:unhideWhenUsed="1"/>
+    <w:lsdException w:name="Table List 7" w:semiHidden="1" w:unhideWhenUsed="1"/>
+    <w:lsdException w:name="Table List 8" w:semiHidden="1" w:unhideWhenUsed="1"/>
+    <w:lsdException w:name="Table 3D effects 1" w:semiHidden="1" w:unhideWhenUsed="1"/>
+    <w:lsdException w:name="Table 3D effects 2" w:semiHidden="1" w:unhideWhenUsed="1"/>
+    <w:lsdException w:name="Table 3D effects 3" w:semiHidden="1" w:unhideWhenUsed="1"/>
+    <w:lsdException w:name="Table Contemporary" w:semiHidden="1" w:unhideWhenUsed="1"/>
+    <w:lsdException w:name="Table Elegant" w:semiHidden="1" w:unhideWhenUsed="1"/>
+    <w:lsdException w:name="Table Professional" w:semiHidden="1" w:unhideWhenUsed="1"/>
+    <w:lsdException w:name="Table Subtle 1" w:semiHidden="1" w:unhideWhenUsed="1"/>
+    <w:lsdException w:name="Table Subtle 2" w:semiHidden="1" w:unhideWhenUsed="1"/>
+    <w:lsdException w:name="Table Web 1" w:semiHidden="1" w:unhideWhenUsed="1"/>
+    <w:lsdException w:name="Table Web 2" w:semiHidden="1" w:unhideWhenUsed="1"/>
+    <w:lsdException w:name="Table Web 3" w:semiHidden="1" w:unhideWhenUsed="1"/>
+    <w:lsdException w:name="Balloon Text" w:semiHidden="1" w:unhideWhenUsed="1"/>
+    <w:lsdException w:name="Table Grid" w:uiPriority="39"/>
+    <w:lsdException w:name="Table Theme" w:semiHidden="1" w:unhideWhenUsed="1"/>
+    <w:lsdException w:name="Placeholder Text" w:semiHidden="1"/>
+    <w:lsdException w:name="No Spacing" w:uiPriority="1" w:qFormat="1"/>
+    <w:lsdException w:name="Light Shading" w:uiPriority="60"/>
+    <w:lsdException w:name="Light List" w:uiPriority="61"/>
+    <w:lsdException w:name="Light Grid" w:uiPriority="62"/>
+    <w:lsdException w:name="Medium Shading 1" w:uiPriority="63"/>
+    <w:lsdException w:name="Medium Shading 2" w:uiPriority="64"/>
+    <w:lsdException w:name="Medium List 1" w:uiPriority="65"/>
+    <w:lsdException w:name="Medium List 2" w:uiPriority="66"/>
+    <w:lsdException w:name="Medium Grid 1" w:uiPriority="67"/>
+    <w:lsdException w:name="Medium Grid 2" w:uiPriority="68"/>
+    <w:lsdException w:name="Medium Grid 3" w:uiPriority="69"/>
+    <w:lsdException w:name="Dark List" w:uiPriority="70"/>
+    <w:lsdException w:name="Colorful Shading" w:uiPriority="71"/>
+    <w:lsdException w:name="Colorful List" w:uiPriority="72"/>
+    <w:lsdException w:name="Colorful Grid" w:uiPriority="73"/>
+    <w:lsdException w:name="Light Shading Accent 1" w:uiPriority="60"/>
+    <w:lsdException w:name="Light List Accent 1" w:uiPriority="61"/>
+    <w:lsdException w:name="Light Grid Accent 1" w:uiPriority="62"/>
+    <w:lsdException w:name="Medium Shading 1 Accent 1" w:uiPriority="63"/>
+    <w:lsdException w:name="Medium Shading 2 Accent 1" w:uiPriority="64"/>
+    <w:lsdException w:name="Medium List 1 Accent 1" w:uiPriority="65"/>
+    <w:lsdException w:name="Revision" w:semiHidden="1"/>
+    <w:lsdException w:name="List Paragraph" w:uiPriority="34" w:qFormat="1"/>
+    <w:lsdException w:name="Quote" w:uiPriority="29" w:qFormat="1"/>
+    <w:lsdException w:name="Intense Quote" w:uiPriority="30" w:qFormat="1"/>
+    <w:lsdException w:name="Medium List 2 Accent 1" w:uiPriority="66"/>
+    <w:lsdException w:name="Medium Grid 1 Accent 1" w:uiPriority="67"/>
+    <w:lsdException w:name="Medium Grid 2 Accent 1" w:uiPriority="68"/>
+    <w:lsdException w:name="Medium Grid 3 Accent 1" w:uiPriority="69"/>
+    <w:lsdException w:name="Dark List Accent 1" w:uiPriority="70"/>
+    <w:lsdException w:name="Colorful Shading Accent 1" w:uiPriority="71"/>
+    <w:lsdException w:name="Colorful List Accent 1" w:uiPriority="72"/>
+    <w:lsdException w:name="Colorful Grid Accent 1" w:uiPriority="73"/>
+    <w:lsdException w:name="Light Shading Accent 2" w:uiPriority="60"/>
+    <w:lsdException w:name="Light List Accent 2" w:uiPriority="61"/>
+    <w:lsdException w:name="Light Grid Accent 2" w:uiPriority="62"/>
+    <w:lsdException w:name="Medium Shading 1 Accent 2" w:uiPriority="63"/>
+    <w:lsdException w:name="Medium Shading 2 Accent 2" w:uiPriority="64"/>
+    <w:lsdException w:name="Medium List 1 Accent 2" w:uiPriority="65"/>
+    <w:lsdException w:name="Medium List 2 Accent 2" w:uiPriority="66"/>
+    <w:lsdException w:name="Medium Grid 1 Accent 2" w:uiPriority="67"/>
+    <w:lsdException w:name="Medium Grid 2 Accent 2" w:uiPriority="68"/>
+    <w:lsdException w:name="Medium Grid 3 Accent 2" w:uiPriority="69"/>
+    <w:lsdException w:name="Dark List Accent 2" w:uiPriority="70"/>
+    <w:lsdException w:name="Colorful Shading Accent 2" w:uiPriority="71"/>
+    <w:lsdException w:name="Colorful List Accent 2" w:uiPriority="72"/>
+    <w:lsdException w:name="Colorful Grid Accent 2" w:uiPriority="73"/>
+    <w:lsdException w:name="Light Shading Accent 3" w:uiPriority="60"/>
+    <w:lsdException w:name="Light List Accent 3" w:uiPriority="61"/>
+    <w:lsdException w:name="Light Grid Accent 3" w:uiPriority="62"/>
+    <w:lsdException w:name="Medium Shading 1 Accent 3" w:uiPriority="63"/>
+    <w:lsdException w:name="Medium Shading 2 Accent 3" w:uiPriority="64"/>
+    <w:lsdException w:name="Medium List 1 Accent 3" w:uiPriority="65"/>
+    <w:lsdException w:name="Medium List 2 Accent 3" w:uiPriority="66"/>
+    <w:lsdException w:name="Medium Grid 1 Accent 3" w:uiPriority="67"/>
+    <w:lsdException w:name="Medium Grid 2 Accent 3" w:uiPriority="68"/>
+    <w:lsdException w:name="Medium Grid 3 Accent 3" w:uiPriority="69"/>
+    <w:lsdException w:name="Dark List Accent 3" w:uiPriority="70"/>
+    <w:lsdException w:name="Colorful Shading Accent 3" w:uiPriority="71"/>
+    <w:lsdException w:name="Colorful List Accent 3" w:uiPriority="72"/>
+    <w:lsdException w:name="Colorful Grid Accent 3" w:uiPriority="73"/>
+    <w:lsdException w:name="Light Shading Accent 4" w:uiPriority="60"/>
+    <w:lsdException w:name="Light List Accent 4" w:uiPriority="61"/>
+    <w:lsdException w:name="Light Grid Accent 4" w:uiPriority="62"/>
+    <w:lsdException w:name="Medium Shading 1 Accent 4" w:uiPriority="63"/>
+    <w:lsdException w:name="Medium Shading 2 Accent 4" w:uiPriority="64"/>
+    <w:lsdException w:name="Medium List 1 Accent 4" w:uiPriority="65"/>
+    <w:lsdException w:name="Medium List 2 Accent 4" w:uiPriority="66"/>
+    <w:lsdException w:name="Medium Grid 1 Accent 4" w:uiPriority="67"/>
+    <w:lsdException w:name="Medium Grid 2 Accent 4" w:uiPriority="68"/>
+    <w:lsdException w:name="Medium Grid 3 Accent 4" w:uiPriority="69"/>
+    <w:lsdException w:name="Dark List Accent 4" w:uiPriority="70"/>
+    <w:lsdException w:name="Colorful Shading Accent 4" w:uiPriority="71"/>
+    <w:lsdException w:name="Colorful List Accent 4" w:uiPriority="72"/>
+    <w:lsdException w:name="Colorful Grid Accent 4" w:uiPriority="73"/>
+    <w:lsdException w:name="Light Shading Accent 5" w:uiPriority="60"/>
+    <w:lsdException w:name="Light List Accent 5" w:uiPriority="61"/>
+    <w:lsdException w:name="Light Grid Accent 5" w:uiPriority="62"/>
+    <w:lsdException w:name="Medium Shading 1 Accent 5" w:uiPriority="63"/>
+    <w:lsdException w:name="Medium Shading 2 Accent 5" w:uiPriority="64"/>
+    <w:lsdException w:name="Medium List 1 Accent 5" w:uiPriority="65"/>
+    <w:lsdException w:name="Medium List 2 Accent 5" w:uiPriority="66"/>
+    <w:lsdException w:name="Medium Grid 1 Accent 5" w:uiPriority="67"/>
+    <w:lsdException w:name="Medium Grid 2 Accent 5" w:uiPriority="68"/>
+    <w:lsdException w:name="Medium Grid 3 Accent 5" w:uiPriority="69"/>
+    <w:lsdException w:name="Dark List Accent 5" w:uiPriority="70"/>
+    <w:lsdException w:name="Colorful Shading Accent 5" w:uiPriority="71"/>
+    <w:lsdException w:name="Colorful List Accent 5" w:uiPriority="72"/>
+    <w:lsdException w:name="Colorful Grid Accent 5" w:uiPriority="73"/>
+    <w:lsdException w:name="Light Shading Accent 6" w:uiPriority="60"/>
+    <w:lsdException w:name="Light List Accent 6" w:uiPriority="61"/>
+    <w:lsdException w:name="Light Grid Accent 6" w:uiPriority="62"/>
+    <w:lsdException w:name="Medium Shading 1 Accent 6" w:uiPriority="63"/>
+    <w:lsdException w:name="Medium Shading 2 Accent 6" w:uiPriority="64"/>
+    <w:lsdException w:name="Medium List 1 Accent 6" w:uiPriority="65"/>
+    <w:lsdException w:name="Medium List 2 Accent 6" w:uiPriority="66"/>
+    <w:lsdException w:name="Medium Grid 1 Accent 6" w:uiPriority="67"/>
+    <w:lsdException w:name="Medium Grid 2 Accent 6" w:uiPriority="68"/>
+    <w:lsdException w:name="Medium Grid 3 Accent 6" w:uiPriority="69"/>
+    <w:lsdException w:name="Dark List Accent 6" w:uiPriority="70"/>
+    <w:lsdException w:name="Colorful Shading Accent 6" w:uiPriority="71"/>
+    <w:lsdException w:name="Colorful List Accent 6" w:uiPriority="72"/>
+    <w:lsdException w:name="Colorful Grid Accent 6" w:uiPriority="73"/>
+    <w:lsdException w:name="Subtle Emphasis" w:uiPriority="19" w:qFormat="1"/>
+    <w:lsdException w:name="Intense Emphasis" w:uiPriority="21" w:qFormat="1"/>
+    <w:lsdException w:name="Subtle Reference" w:uiPriority="31" w:qFormat="1"/>
+    <w:lsdException w:name="Intense Reference" w:uiPriority="32" w:qFormat="1"/>
+    <w:lsdException w:name="Book Title" w:uiPriority="33" w:qFormat="1"/>
+    <w:lsdException w:name="Bibliography" w:semiHidden="1" w:uiPriority="37" w:unhideWhenUsed="1"/>
+    <w:lsdException w:name="TOC Heading" w:semiHidden="1" w:uiPriority="39" w:unhideWhenUsed="1" w:qFormat="1"/>
+    <w:lsdException w:name="Plain Table 1" w:uiPriority="41"/>
+    <w:lsdException w:name="Plain Table 2" w:uiPriority="42"/>
+    <w:lsdException w:name="Plain Table 3" w:uiPriority="43"/>
+    <w:lsdException w:name="Plain Table 4" w:uiPriority="44"/>
+    <w:lsdException w:name="Plain Table 5" w:uiPriority="45"/>
+    <w:lsdException w:name="Grid Table Light" w:uiPriority="40"/>
+    <w:lsdException w:name="Grid Table 1 Light" w:uiPriority="46"/>
+    <w:lsdException w:name="Grid Table 2" w:uiPriority="47"/>
+    <w:lsdException w:name="Grid Table 3" w:uiPriority="48"/>
+    <w:lsdException w:name="Grid Table 4" w:uiPriority="49"/>
+    <w:lsdException w:name="Grid Table 5 Dark" w:uiPriority="50"/>
+    <w:lsdException w:name="Grid Table 6 Colorful" w:uiPriority="51"/>
+    <w:lsdException w:name="Grid Table 7 Colorful" w:uiPriority="52"/>
+    <w:lsdException w:name="Grid Table 1 Light Accent 1" w:uiPriority="46"/>
+    <w:lsdException w:name="Grid Table 2 Accent 1" w:uiPriority="47"/>
+    <w:lsdException w:name="Grid Table 3 Accent 1" w:uiPriority="48"/>
+    <w:lsdException w:name="Grid Table 4 Accent 1" w:uiPriority="49"/>
+    <w:lsdException w:name="Grid Table 5 Dark Accent 1" w:uiPriority="50"/>
+    <w:lsdException w:name="Grid Table 6 Colorful Accent 1" w:uiPriority="51"/>
+    <w:lsdException w:name="Grid Table 7 Colorful Accent 1" w:uiPriority="52"/>
+    <w:lsdException w:name="Grid Table 1 Light Accent 2" w:uiPriority="46"/>
+    <w:lsdException w:name="Grid Table 2 Accent 2" w:uiPriority="47"/>
+    <w:lsdException w:name="Grid Table 3 Accent 2" w:uiPriority="48"/>
+    <w:lsdException w:name="Grid Table 4 Accent 2" w:uiPriority="49"/>
+    <w:lsdException w:name="Grid Table 5 Dark Accent 2" w:uiPriority="50"/>
+    <w:lsdException w:name="Grid Table 6 Colorful Accent 2" w:uiPriority="51"/>
+    <w:lsdException w:name="Grid Table 7 Colorful Accent 2" w:uiPriority="52"/>
+    <w:lsdException w:name="Grid Table 1 Light Accent 3" w:uiPriority="46"/>
+    <w:lsdException w:name="Grid Table 2 Accent 3" w:uiPriority="47"/>
+    <w:lsdException w:name="Grid Table 3 Accent 3" w:uiPriority="48"/>
+    <w:lsdException w:name="Grid Table 4 Accent 3" w:uiPriority="49"/>
+    <w:lsdException w:name="Grid Table 5 Dark Accent 3" w:uiPriority="50"/>
+    <w:lsdException w:name="Grid Table 6 Colorful Accent 3" w:uiPriority="51"/>
+    <w:lsdException w:name="Grid Table 7 Colorful Accent 3" w:uiPriority="52"/>
+    <w:lsdException w:name="Grid Table 1 Light Accent 4" w:uiPriority="46"/>
+    <w:lsdException w:name="Grid Table 2 Accent 4" w:uiPriority="47"/>
+    <w:lsdException w:name="Grid Table 3 Accent 4" w:uiPriority="48"/>
+    <w:lsdException w:name="Grid Table 4 Accent 4" w:uiPriority="49"/>
+    <w:lsdException w:name="Grid Table 5 Dark Accent 4" w:uiPriority="50"/>
+    <w:lsdException w:name="Grid Table 6 Colorful Accent 4" w:uiPriority="51"/>
+    <w:lsdException w:name="Grid Table 7 Colorful Accent 4" w:uiPriority="52"/>
+    <w:lsdException w:name="Grid Table 1 Light Accent 5" w:uiPriority="46"/>
+    <w:lsdException w:name="Grid Table 2 Accent 5" w:uiPriority="47"/>
+    <w:lsdException w:name="Grid Table 3 Accent 5" w:uiPriority="48"/>
+    <w:lsdException w:name="Grid Table 4 Accent 5" w:uiPriority="49"/>
+    <w:lsdException w:name="Grid Table 5 Dark Accent 5" w:uiPriority="50"/>
+    <w:lsdException w:name="Grid Table 6 Colorful Accent 5" w:uiPriority="51"/>
+    <w:lsdException w:name="Grid Table 7 Colorful Accent 5" w:uiPriority="52"/>
+    <w:lsdException w:name="Grid Table 1 Light Accent 6" w:uiPriority="46"/>
+    <w:lsdException w:name="Grid Table 2 Accent 6" w:uiPriority="47"/>
+    <w:lsdException w:name="Grid Table 3 Accent 6" w:uiPriority="48"/>
+    <w:lsdException w:name="Grid Table 4 Accent 6" w:uiPriority="49"/>
+    <w:lsdException w:name="Grid Table 5 Dark Accent 6" w:uiPriority="50"/>
+    <w:lsdException w:name="Grid Table 6 Colorful Accent 6" w:uiPriority="51"/>
+    <w:lsdException w:name="Grid Table 7 Colorful Accent 6" w:uiPriority="52"/>
+    <w:lsdException w:name="List Table 1 Light" w:uiPriority="46"/>
+    <w:lsdException w:name="List Table 2" w:uiPriority="47"/>
+    <w:lsdException w:name="List Table 3" w:uiPriority="48"/>
+    <w:lsdException w:name="List Table 4" w:uiPriority="49"/>
+    <w:lsdException w:name="List Table 5 Dark" w:uiPriority="50"/>
+    <w:lsdException w:name="List Table 6 Colorful" w:uiPriority="51"/>
+    <w:lsdException w:name="List Table 7 Colorful" w:uiPriority="52"/>
+    <w:lsdException w:name="List Table 1 Light Accent 1" w:uiPriority="46"/>
+    <w:lsdException w:name="List Table 2 Accent 1" w:uiPriority="47"/>
+    <w:lsdException w:name="List Table 3 Accent 1" w:uiPriority="48"/>
+    <w:lsdException w:name="List Table 4 Accent 1" w:uiPriority="49"/>
+    <w:lsdException w:name="List Table 5 Dark Accent 1" w:uiPriority="50"/>
+    <w:lsdException w:name="List Table 6 Colorful Accent 1" w:uiPriority="51"/>
+    <w:lsdException w:name="List Table 7 Colorful Accent 1" w:uiPriority="52"/>
+    <w:lsdException w:name="List Table 1 Light Accent 2" w:uiPriority="46"/>
+    <w:lsdException w:name="List Table 2 Accent 2" w:uiPriority="47"/>
+    <w:lsdException w:name="List Table 3 Accent 2" w:uiPriority="48"/>
+    <w:lsdException w:name="List Table 4 Accent 2" w:uiPriority="49"/>
+    <w:lsdException w:name="List Table 5 Dark Accent 2" w:uiPriority="50"/>
+    <w:lsdException w:name="List Table 6 Colorful Accent 2" w:uiPriority="51"/>
+    <w:lsdException w:name="List Table 7 Colorful Accent 2" w:uiPriority="52"/>
+    <w:lsdException w:name="List Table 1 Light Accent 3" w:uiPriority="46"/>
+    <w:lsdException w:name="List Table 2 Accent 3" w:uiPriority="47"/>
+    <w:lsdException w:name="List Table 3 Accent 3" w:uiPriority="48"/>
+    <w:lsdException w:name="List Table 4 Accent 3" w:uiPriority="49"/>
+    <w:lsdException w:name="List Table 5 Dark Accent 3" w:uiPriority="50"/>
+    <w:lsdException w:name="List Table 6 Colorful Accent 3" w:uiPriority="51"/>
+    <w:lsdException w:name="List Table 7 Colorful Accent 3" w:uiPriority="52"/>
+    <w:lsdException w:name="List Table 1 Light Accent 4" w:uiPriority="46"/>
+    <w:lsdException w:name="List Table 2 Accent 4" w:uiPriority="47"/>
+    <w:lsdException w:name="List Table 3 Accent 4" w:uiPriority="48"/>
+    <w:lsdException w:name="List Table 4 Accent 4" w:uiPriority="49"/>
+    <w:lsdException w:name="List Table 5 Dark Accent 4" w:uiPriority="50"/>
+    <w:lsdException w:name="List Table 6 Colorful Accent 4" w:uiPriority="51"/>
+    <w:lsdException w:name="List Table 7 Colorful Accent 4" w:uiPriority="52"/>
+    <w:lsdException w:name="List Table 1 Light Accent 5" w:uiPriority="46"/>
+    <w:lsdException w:name="List Table 2 Accent 5" w:uiPriority="47"/>
+    <w:lsdException w:name="List Table 3 Accent 5" w:uiPriority="48"/>
+    <w:lsdException w:name="List Table 4 Accent 5" w:uiPriority="49"/>
+    <w:lsdException w:name="List Table 5 Dark Accent 5" w:uiPriority="50"/>
+    <w:lsdException w:name="List Table 6 Colorful Accent 5" w:uiPriority="51"/>
+    <w:lsdException w:name="List Table 7 Colorful Accent 5" w:uiPriority="52"/>
+    <w:lsdException w:name="List Table 1 Light Accent 6" w:uiPriority="46"/>
+    <w:lsdException w:name="List Table 2 Accent 6" w:uiPriority="47"/>
+    <w:lsdException w:name="List Table 3 Accent 6" w:uiPriority="48"/>
+    <w:lsdException w:name="List Table 4 Accent 6" w:uiPriority="49"/>
+    <w:lsdException w:name="List Table 5 Dark Accent 6" w:uiPriority="50"/>
+    <w:lsdException w:name="List Table 6 Colorful Accent 6" w:uiPriority="51"/>
+    <w:lsdException w:name="List Table 7 Colorful Accent 6" w:uiPriority="52"/>
+    <w:lsdException w:name="Mention" w:semiHidden="1" w:unhideWhenUsed="1"/>
+    <w:lsdException w:name="Smart Hyperlink" w:semiHidden="1" w:unhideWhenUsed="1"/>
+    <w:lsdException w:name="Hashtag" w:semiHidden="1" w:unhideWhenUsed="1"/>
+    <w:lsdException w:name="Unresolved Mention" w:semiHidden="1" w:unhideWhenUsed="1"/>
+    <w:lsdException w:name="Smart Link" w:semiHidden="1" w:unhideWhenUsed="1"/>
+  </w:latentStyles>
+  <w:style w:type="paragraph" w:default="1" w:styleId="Normal">
+    <w:name w:val="Normal"/>
+    <w:qFormat/>
+    <w:rPr>
+      <w:rFonts w:ascii="Arial" w:eastAsia="Arial" w:hAnsi="Arial" w:cs="Arial"/>
+    </w:rPr>
+  </w:style>
+  <w:style w:type="character" w:default="1" w:styleId="DefaultParagraphFont">
     <w:name w:val="Default Paragraph Font"/>
     <w:uiPriority w:val="1"/>
     <w:semiHidden/>
     <w:unhideWhenUsed/>
   </w:style>
-  <w:style w:styleId="TableNormal" w:default="1" w:type="table">
-    <w:name w:val="Table Normal"/>
-    <w:uiPriority w:val="2"/>
+  <w:style w:type="table" w:default="1" w:styleId="TableNormal">
+    <w:name w:val="Normal Table"/>
+    <w:uiPriority w:val="99"/>
     <w:semiHidden/>
     <w:unhideWhenUsed/>
-    <w:qFormat/>
     <w:tblPr>
       <w:tblInd w:w="0" w:type="dxa"/>
       <w:tblCellMar>
         <w:top w:w="0" w:type="dxa"/>
-        <w:left w:w="0" w:type="dxa"/>
+        <w:left w:w="108" w:type="dxa"/>
         <w:bottom w:w="0" w:type="dxa"/>
-        <w:right w:w="0" w:type="dxa"/>
+        <w:right w:w="108" w:type="dxa"/>
       </w:tblCellMar>
     </w:tblPr>
   </w:style>
-  <w:style w:styleId="NoList" w:default="1" w:type="numbering">
+  <w:style w:type="numbering" w:default="1" w:styleId="NoList">
     <w:name w:val="No List"/>
     <w:uiPriority w:val="99"/>
     <w:semiHidden/>
     <w:unhideWhenUsed/>
   </w:style>
-  <w:style w:default="1" w:styleId="Normal" w:type="paragraph">
-    <w:name w:val="Normal"/>
-    <w:uiPriority w:val="1"/>
-    <w:qFormat/>
-    <w:pPr/>
-    <w:rPr>
-      <w:rFonts w:ascii="Arial" w:hAnsi="Arial" w:eastAsia="Arial" w:cs="Arial"/>
-      <w:lang w:val="en-US" w:eastAsia="en-US" w:bidi="ar-SA"/>
-    </w:rPr>
-  </w:style>
-  <w:style w:styleId="BodyText" w:type="paragraph">
+  <w:style w:type="paragraph" w:styleId="BodyText">
     <w:name w:val="Body Text"/>
     <w:basedOn w:val="Normal"/>
     <w:uiPriority w:val="1"/>
     <w:qFormat/>
-    <w:pPr/>
     <w:rPr>
-      <w:rFonts w:ascii="Arial" w:hAnsi="Arial" w:eastAsia="Arial" w:cs="Arial"/>
       <w:b/>
       <w:bCs/>
       <w:sz w:val="16"/>
       <w:szCs w:val="16"/>
-      <w:lang w:val="en-US" w:eastAsia="en-US" w:bidi="ar-SA"/>
     </w:rPr>
   </w:style>
-  <w:style w:styleId="Title" w:type="paragraph">
+  <w:style w:type="paragraph" w:styleId="Title">
     <w:name w:val="Title"/>
     <w:basedOn w:val="Normal"/>
-    <w:uiPriority w:val="1"/>
+    <w:uiPriority w:val="10"/>
     <w:qFormat/>
     <w:pPr>
       <w:ind w:left="537"/>
     </w:pPr>
     <w:rPr>
-      <w:rFonts w:ascii="Calibri" w:hAnsi="Calibri" w:eastAsia="Calibri" w:cs="Calibri"/>
+      <w:rFonts w:ascii="Calibri" w:eastAsia="Calibri" w:hAnsi="Calibri" w:cs="Calibri"/>
       <w:b/>
       <w:bCs/>
-      <w:sz w:val="22"/>
-      <w:szCs w:val="22"/>
-      <w:lang w:val="en-US" w:eastAsia="en-US" w:bidi="ar-SA"/>
     </w:rPr>
   </w:style>
-  <w:style w:styleId="ListParagraph" w:type="paragraph">
+  <w:style w:type="paragraph" w:styleId="ListParagraph">
     <w:name w:val="List Paragraph"/>
     <w:basedOn w:val="Normal"/>
     <w:uiPriority w:val="1"/>
     <w:qFormat/>
-    <w:pPr/>
-    <w:rPr>
-      <w:lang w:val="en-US" w:eastAsia="en-US" w:bidi="ar-SA"/>
-    </w:rPr>
   </w:style>
-  <w:style w:styleId="TableParagraph" w:type="paragraph">
+  <w:style w:type="paragraph" w:customStyle="1" w:styleId="TableParagraph">
     <w:name w:val="Table Paragraph"/>
     <w:basedOn w:val="Normal"/>
     <w:uiPriority w:val="1"/>
     <w:qFormat/>
-    <w:pPr/>
-    <w:rPr>
-      <w:lang w:val="en-US" w:eastAsia="en-US" w:bidi="ar-SA"/>
-    </w:rPr>
   </w:style>
 </w:styles>
 </file>

</xml_diff>

<commit_message>
feat: Introduce user authentication, profile management, and a comprehensive document request system with file upload capabilities.
</commit_message>
<xml_diff>
--- a/public/Certificates and Dashboard (Culiat)/Barangay ID.docx
+++ b/public/Certificates and Dashboard (Culiat)/Barangay ID.docx
@@ -255,21 +255,7 @@
         <w:rPr>
           <w:w w:val="80"/>
         </w:rPr>
-        <w:t xml:space="preserve"> </w:t>
-      </w:r>
-      <w:proofErr w:type="spellStart"/>
-      <w:r>
-        <w:rPr>
-          <w:w w:val="80"/>
-        </w:rPr>
-        <w:t>Culiat</w:t>
-      </w:r>
-      <w:proofErr w:type="spellEnd"/>
-      <w:r>
-        <w:rPr>
-          <w:w w:val="80"/>
-        </w:rPr>
-        <w:t>, QC</w:t>
+        <w:t xml:space="preserve"> Culiat, QC</w:t>
       </w:r>
       <w:r>
         <w:t xml:space="preserve"> </w:t>
@@ -919,7 +905,7 @@
           </mc:Choice>
           <mc:Fallback>
             <w:pict>
-              <v:group w14:anchorId="584BF2AB" id="Group 1" o:spid="_x0000_s1026" style="position:absolute;margin-left:18pt;margin-top:-51.55pt;width:572.05pt;height:164.8pt;z-index:-15765504;mso-wrap-distance-left:0;mso-wrap-distance-right:0;mso-position-horizontal-relative:page" coordsize="72650,20929" o:gfxdata="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">
+              <v:group w14:anchorId="0A437FDA" id="Group 1" o:spid="_x0000_s1026" style="position:absolute;margin-left:18pt;margin-top:-51.55pt;width:572.05pt;height:164.8pt;z-index:-15765504;mso-wrap-distance-left:0;mso-wrap-distance-right:0;mso-position-horizontal-relative:page" coordsize="72650,20929" o:gfxdata="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">
                 <v:shapetype id="_x0000_t75" coordsize="21600,21600" o:spt="75" o:preferrelative="t" path="m@4@5l@4@11@9@11@9@5xe" filled="f" stroked="f">
                   <v:stroke joinstyle="miter"/>
                   <v:formulas>
@@ -1672,7 +1658,14 @@
         <w:rPr>
           <w:w w:val="80"/>
         </w:rPr>
-        <w:t>emergency_contact_relationship</w:t>
+        <w:t>emergency_contact_</w:t>
+      </w:r>
+      <w:proofErr w:type="gramStart"/>
+      <w:r>
+        <w:rPr>
+          <w:w w:val="80"/>
+        </w:rPr>
+        <w:t>relationship</w:t>
       </w:r>
       <w:proofErr w:type="spellEnd"/>
       <w:r>
@@ -1683,6 +1676,13 @@
       </w:r>
       <w:r>
         <w:t xml:space="preserve"> </w:t>
+      </w:r>
+      <w:r>
+        <w:t xml:space="preserve">  </w:t>
+      </w:r>
+      <w:proofErr w:type="gramEnd"/>
+      <w:r>
+        <w:t xml:space="preserve">          </w:t>
       </w:r>
       <w:r>
         <w:rPr>

</xml_diff>

<commit_message>
feat: implement document request management with a new controller and add a Barangay ID document template.
</commit_message>
<xml_diff>
--- a/public/Certificates and Dashboard (Culiat)/Barangay ID.docx
+++ b/public/Certificates and Dashboard (Culiat)/Barangay ID.docx
@@ -369,81 +369,25 @@
         </w:rPr>
         <w:t>{</w:t>
       </w:r>
-      <w:proofErr w:type="gramEnd"/>
-      <w:r>
-        <w:rPr>
-          <w:w w:val="90"/>
-        </w:rPr>
-        <w:t>civil status}</w:t>
-      </w:r>
-      <w:r>
-        <w:tab/>
-      </w:r>
-      <w:r>
-        <w:rPr>
-          <w:color w:val="FF0000"/>
-          <w:w w:val="90"/>
-        </w:rPr>
-        <w:t>Residency:</w:t>
-      </w:r>
-      <w:r>
-        <w:rPr>
-          <w:color w:val="FF0000"/>
-          <w:spacing w:val="7"/>
-        </w:rPr>
-        <w:t xml:space="preserve"> </w:t>
-      </w:r>
-      <w:r>
-        <w:rPr>
-          <w:w w:val="90"/>
-        </w:rPr>
-        <w:t>{</w:t>
-      </w:r>
-      <w:proofErr w:type="spellStart"/>
-      <w:r>
-        <w:rPr>
-          <w:w w:val="90"/>
-        </w:rPr>
-        <w:t>residency_type</w:t>
-      </w:r>
-      <w:proofErr w:type="spellEnd"/>
-      <w:r>
-        <w:rPr>
-          <w:w w:val="90"/>
-        </w:rPr>
-        <w:t>}</w:t>
-      </w:r>
-      <w:r>
-        <w:t xml:space="preserve"> </w:t>
-      </w:r>
-      <w:r>
-        <w:rPr>
-          <w:color w:val="FF0000"/>
-          <w:w w:val="90"/>
-        </w:rPr>
-        <w:t xml:space="preserve">Precinct </w:t>
-      </w:r>
-      <w:proofErr w:type="gramStart"/>
-      <w:r>
-        <w:rPr>
-          <w:color w:val="FF0000"/>
-          <w:w w:val="90"/>
-        </w:rPr>
-        <w:t xml:space="preserve">No: </w:t>
-      </w:r>
-      <w:r>
-        <w:rPr>
-          <w:w w:val="90"/>
-        </w:rPr>
-        <w:t>{</w:t>
-      </w:r>
       <w:proofErr w:type="spellStart"/>
       <w:proofErr w:type="gramEnd"/>
       <w:r>
         <w:rPr>
           <w:w w:val="90"/>
         </w:rPr>
-        <w:t>precint_no</w:t>
+        <w:t>civil</w:t>
+      </w:r>
+      <w:r>
+        <w:rPr>
+          <w:w w:val="90"/>
+        </w:rPr>
+        <w:t>_</w:t>
+      </w:r>
+      <w:r>
+        <w:rPr>
+          <w:w w:val="90"/>
+        </w:rPr>
+        <w:t>status</w:t>
       </w:r>
       <w:proofErr w:type="spellEnd"/>
       <w:r>
@@ -456,42 +400,72 @@
         <w:tab/>
       </w:r>
       <w:r>
-        <w:tab/>
-      </w:r>
-      <w:r>
-        <w:rPr>
-          <w:color w:val="FF0000"/>
-          <w:w w:val="80"/>
-        </w:rPr>
-        <w:t>SSS/GSIS</w:t>
-      </w:r>
-      <w:r>
-        <w:rPr>
-          <w:color w:val="FF0000"/>
-          <w:spacing w:val="-3"/>
-          <w:w w:val="80"/>
-        </w:rPr>
-        <w:t xml:space="preserve"> </w:t>
+        <w:rPr>
+          <w:color w:val="FF0000"/>
+          <w:w w:val="90"/>
+        </w:rPr>
+        <w:t>Residency:</w:t>
+      </w:r>
+      <w:r>
+        <w:rPr>
+          <w:color w:val="FF0000"/>
+          <w:spacing w:val="7"/>
+        </w:rPr>
+        <w:t xml:space="preserve"> </w:t>
+      </w:r>
+      <w:r>
+        <w:rPr>
+          <w:w w:val="90"/>
+        </w:rPr>
+        <w:t>{</w:t>
+      </w:r>
+      <w:proofErr w:type="spellStart"/>
+      <w:r>
+        <w:rPr>
+          <w:w w:val="90"/>
+        </w:rPr>
+        <w:t>residency</w:t>
+      </w:r>
+      <w:r>
+        <w:rPr>
+          <w:w w:val="90"/>
+        </w:rPr>
+        <w:t>_</w:t>
+      </w:r>
+      <w:r>
+        <w:rPr>
+          <w:w w:val="90"/>
+        </w:rPr>
+        <w:t>type</w:t>
+      </w:r>
+      <w:proofErr w:type="spellEnd"/>
+      <w:r>
+        <w:rPr>
+          <w:w w:val="90"/>
+        </w:rPr>
+        <w:t>}</w:t>
+      </w:r>
+      <w:r>
+        <w:t xml:space="preserve"> </w:t>
+      </w:r>
+      <w:r>
+        <w:rPr>
+          <w:color w:val="FF0000"/>
+          <w:w w:val="90"/>
+        </w:rPr>
+        <w:t xml:space="preserve">Precinct </w:t>
       </w:r>
       <w:proofErr w:type="gramStart"/>
       <w:r>
         <w:rPr>
           <w:color w:val="FF0000"/>
-          <w:w w:val="80"/>
-        </w:rPr>
-        <w:t>No:</w:t>
-      </w:r>
-      <w:r>
-        <w:rPr>
-          <w:color w:val="FF0000"/>
-          <w:spacing w:val="-2"/>
-          <w:w w:val="80"/>
-        </w:rPr>
-        <w:t xml:space="preserve"> </w:t>
-      </w:r>
-      <w:r>
-        <w:rPr>
-          <w:w w:val="80"/>
+          <w:w w:val="90"/>
+        </w:rPr>
+        <w:t xml:space="preserve">No: </w:t>
+      </w:r>
+      <w:r>
+        <w:rPr>
+          <w:w w:val="90"/>
         </w:rPr>
         <w:t>{</w:t>
       </w:r>
@@ -499,38 +473,72 @@
       <w:proofErr w:type="gramEnd"/>
       <w:r>
         <w:rPr>
-          <w:w w:val="80"/>
-        </w:rPr>
-        <w:t>sss_gsis_no</w:t>
+          <w:w w:val="90"/>
+        </w:rPr>
+        <w:t>precin</w:t>
+      </w:r>
+      <w:r>
+        <w:rPr>
+          <w:w w:val="90"/>
+        </w:rPr>
+        <w:t>c</w:t>
+      </w:r>
+      <w:r>
+        <w:rPr>
+          <w:w w:val="90"/>
+        </w:rPr>
+        <w:t>t_no</w:t>
       </w:r>
       <w:proofErr w:type="spellEnd"/>
       <w:r>
         <w:rPr>
-          <w:w w:val="80"/>
+          <w:w w:val="90"/>
         </w:rPr>
         <w:t>}</w:t>
       </w:r>
       <w:r>
-        <w:t xml:space="preserve"> </w:t>
-      </w:r>
-      <w:r>
-        <w:rPr>
-          <w:color w:val="FF0000"/>
-          <w:w w:val="90"/>
-        </w:rPr>
-        <w:t xml:space="preserve">Tin </w:t>
+        <w:tab/>
+      </w:r>
+      <w:r>
+        <w:tab/>
+      </w:r>
+      <w:r>
+        <w:t xml:space="preserve">                  </w:t>
+      </w:r>
+      <w:r>
+        <w:rPr>
+          <w:color w:val="FF0000"/>
+          <w:w w:val="80"/>
+        </w:rPr>
+        <w:t>SSS/GSIS</w:t>
+      </w:r>
+      <w:r>
+        <w:rPr>
+          <w:color w:val="FF0000"/>
+          <w:spacing w:val="-3"/>
+          <w:w w:val="80"/>
+        </w:rPr>
+        <w:t xml:space="preserve"> </w:t>
       </w:r>
       <w:proofErr w:type="gramStart"/>
       <w:r>
         <w:rPr>
           <w:color w:val="FF0000"/>
-          <w:w w:val="90"/>
-        </w:rPr>
-        <w:t xml:space="preserve">No: </w:t>
-      </w:r>
-      <w:r>
-        <w:rPr>
-          <w:w w:val="90"/>
+          <w:w w:val="80"/>
+        </w:rPr>
+        <w:t>No:</w:t>
+      </w:r>
+      <w:r>
+        <w:rPr>
+          <w:color w:val="FF0000"/>
+          <w:spacing w:val="-2"/>
+          <w:w w:val="80"/>
+        </w:rPr>
+        <w:t xml:space="preserve"> </w:t>
+      </w:r>
+      <w:r>
+        <w:rPr>
+          <w:w w:val="80"/>
         </w:rPr>
         <w:t>{</w:t>
       </w:r>
@@ -538,7 +546,70 @@
       <w:proofErr w:type="gramEnd"/>
       <w:r>
         <w:rPr>
-          <w:w w:val="90"/>
+          <w:w w:val="80"/>
+        </w:rPr>
+        <w:t>sss_gsis_</w:t>
+      </w:r>
+      <w:proofErr w:type="gramStart"/>
+      <w:r>
+        <w:rPr>
+          <w:w w:val="80"/>
+        </w:rPr>
+        <w:t>no</w:t>
+      </w:r>
+      <w:proofErr w:type="spellEnd"/>
+      <w:r>
+        <w:rPr>
+          <w:w w:val="80"/>
+        </w:rPr>
+        <w:t>}</w:t>
+      </w:r>
+      <w:r>
+        <w:t xml:space="preserve"> </w:t>
+      </w:r>
+      <w:r>
+        <w:t xml:space="preserve">  </w:t>
+      </w:r>
+      <w:proofErr w:type="gramEnd"/>
+      <w:r>
+        <w:t xml:space="preserve"> </w:t>
+      </w:r>
+      <w:r>
+        <w:t xml:space="preserve">  </w:t>
+      </w:r>
+      <w:r>
+        <w:t xml:space="preserve">             </w:t>
+      </w:r>
+      <w:r>
+        <w:rPr>
+          <w:color w:val="FF0000"/>
+          <w:w w:val="90"/>
+        </w:rPr>
+        <w:t xml:space="preserve">Tin </w:t>
+      </w:r>
+      <w:proofErr w:type="gramStart"/>
+      <w:r>
+        <w:rPr>
+          <w:color w:val="FF0000"/>
+          <w:w w:val="90"/>
+        </w:rPr>
+        <w:t xml:space="preserve">No: </w:t>
+      </w:r>
+      <w:r>
+        <w:rPr>
+          <w:w w:val="90"/>
+          <w:sz w:val="14"/>
+          <w:szCs w:val="14"/>
+        </w:rPr>
+        <w:t>{</w:t>
+      </w:r>
+      <w:proofErr w:type="spellStart"/>
+      <w:proofErr w:type="gramEnd"/>
+      <w:r>
+        <w:rPr>
+          <w:w w:val="90"/>
+          <w:sz w:val="14"/>
+          <w:szCs w:val="14"/>
         </w:rPr>
         <w:t>tin_no</w:t>
       </w:r>
@@ -546,6 +617,8 @@
       <w:r>
         <w:rPr>
           <w:w w:val="90"/>
+          <w:sz w:val="14"/>
+          <w:szCs w:val="14"/>
         </w:rPr>
         <w:t>}</w:t>
       </w:r>
@@ -905,7 +978,7 @@
           </mc:Choice>
           <mc:Fallback>
             <w:pict>
-              <v:group w14:anchorId="0A437FDA" id="Group 1" o:spid="_x0000_s1026" style="position:absolute;margin-left:18pt;margin-top:-51.55pt;width:572.05pt;height:164.8pt;z-index:-15765504;mso-wrap-distance-left:0;mso-wrap-distance-right:0;mso-position-horizontal-relative:page" coordsize="72650,20929" o:gfxdata="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">
+              <v:group w14:anchorId="3388977C" id="Group 1" o:spid="_x0000_s1026" style="position:absolute;margin-left:18pt;margin-top:-51.55pt;width:572.05pt;height:164.8pt;z-index:-15765504;mso-wrap-distance-left:0;mso-wrap-distance-right:0;mso-position-horizontal-relative:page" coordsize="72650,20929" o:gfxdata="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">
                 <v:shapetype id="_x0000_t75" coordsize="21600,21600" o:spt="75" o:preferrelative="t" path="m@4@5l@4@11@9@11@9@5xe" filled="f" stroked="f">
                   <v:stroke joinstyle="miter"/>
                   <v:formulas>

</xml_diff>

<commit_message>
feat: Add Barangay ID document.
</commit_message>
<xml_diff>
--- a/public/Certificates and Dashboard (Culiat)/Barangay ID.docx
+++ b/public/Certificates and Dashboard (Culiat)/Barangay ID.docx
@@ -222,7 +222,6 @@
         <w:spacing w:before="186"/>
         <w:ind w:left="260" w:right="51"/>
       </w:pPr>
-      <w:proofErr w:type="gramStart"/>
       <w:r>
         <w:rPr>
           <w:color w:val="FF0000"/>
@@ -237,7 +236,6 @@
         <w:t>{</w:t>
       </w:r>
       <w:proofErr w:type="spellStart"/>
-      <w:proofErr w:type="gramEnd"/>
       <w:r>
         <w:rPr>
           <w:w w:val="80"/>
@@ -278,7 +276,6 @@
         </w:rPr>
         <w:t xml:space="preserve"> </w:t>
       </w:r>
-      <w:proofErr w:type="gramStart"/>
       <w:r>
         <w:rPr>
           <w:color w:val="FF0000"/>
@@ -301,7 +298,6 @@
         <w:t>{</w:t>
       </w:r>
       <w:proofErr w:type="spellStart"/>
-      <w:proofErr w:type="gramEnd"/>
       <w:r>
         <w:rPr>
           <w:w w:val="90"/>
@@ -347,7 +343,6 @@
         <w:spacing w:line="237" w:lineRule="auto"/>
         <w:ind w:left="260" w:right="789"/>
       </w:pPr>
-      <w:proofErr w:type="gramStart"/>
       <w:r>
         <w:rPr>
           <w:color w:val="FF0000"/>
@@ -370,7 +365,6 @@
         <w:t>{</w:t>
       </w:r>
       <w:proofErr w:type="spellStart"/>
-      <w:proofErr w:type="gramEnd"/>
       <w:r>
         <w:rPr>
           <w:w w:val="90"/>
@@ -397,51 +391,152 @@
         <w:t>}</w:t>
       </w:r>
       <w:r>
+        <w:t xml:space="preserve">   </w:t>
+      </w:r>
+      <w:r>
+        <w:rPr>
+          <w:color w:val="FF0000"/>
+          <w:w w:val="90"/>
+        </w:rPr>
+        <w:t>Residency:</w:t>
+      </w:r>
+      <w:r>
+        <w:rPr>
+          <w:color w:val="FF0000"/>
+          <w:spacing w:val="7"/>
+        </w:rPr>
+        <w:t xml:space="preserve"> </w:t>
+      </w:r>
+      <w:r>
+        <w:rPr>
+          <w:w w:val="90"/>
+        </w:rPr>
+        <w:t>{</w:t>
+      </w:r>
+      <w:proofErr w:type="spellStart"/>
+      <w:r>
+        <w:rPr>
+          <w:w w:val="90"/>
+        </w:rPr>
+        <w:t>residency</w:t>
+      </w:r>
+      <w:r>
+        <w:rPr>
+          <w:w w:val="90"/>
+        </w:rPr>
+        <w:t>_</w:t>
+      </w:r>
+      <w:r>
+        <w:rPr>
+          <w:w w:val="90"/>
+        </w:rPr>
+        <w:t>type</w:t>
+      </w:r>
+      <w:proofErr w:type="spellEnd"/>
+      <w:r>
+        <w:rPr>
+          <w:w w:val="90"/>
+        </w:rPr>
+        <w:t>}</w:t>
+      </w:r>
+      <w:r>
+        <w:t xml:space="preserve"> </w:t>
+      </w:r>
+      <w:r>
+        <w:rPr>
+          <w:color w:val="FF0000"/>
+          <w:w w:val="90"/>
+        </w:rPr>
+        <w:t xml:space="preserve">Precinct No: </w:t>
+      </w:r>
+      <w:r>
+        <w:rPr>
+          <w:w w:val="90"/>
+        </w:rPr>
+        <w:t>{</w:t>
+      </w:r>
+      <w:proofErr w:type="spellStart"/>
+      <w:r>
+        <w:rPr>
+          <w:w w:val="90"/>
+        </w:rPr>
+        <w:t>precin</w:t>
+      </w:r>
+      <w:r>
+        <w:rPr>
+          <w:w w:val="90"/>
+        </w:rPr>
+        <w:t>c</w:t>
+      </w:r>
+      <w:r>
+        <w:rPr>
+          <w:w w:val="90"/>
+        </w:rPr>
+        <w:t>t_no</w:t>
+      </w:r>
+      <w:proofErr w:type="spellEnd"/>
+      <w:r>
+        <w:rPr>
+          <w:w w:val="90"/>
+        </w:rPr>
+        <w:t>}</w:t>
+      </w:r>
+      <w:r>
         <w:tab/>
       </w:r>
       <w:r>
-        <w:rPr>
-          <w:color w:val="FF0000"/>
-          <w:w w:val="90"/>
-        </w:rPr>
-        <w:t>Residency:</w:t>
-      </w:r>
-      <w:r>
-        <w:rPr>
-          <w:color w:val="FF0000"/>
-          <w:spacing w:val="7"/>
-        </w:rPr>
-        <w:t xml:space="preserve"> </w:t>
-      </w:r>
-      <w:r>
-        <w:rPr>
-          <w:w w:val="90"/>
+        <w:tab/>
+      </w:r>
+      <w:r>
+        <w:t xml:space="preserve">                  </w:t>
+      </w:r>
+      <w:r>
+        <w:rPr>
+          <w:color w:val="FF0000"/>
+          <w:w w:val="80"/>
+        </w:rPr>
+        <w:t>SSS/GSIS</w:t>
+      </w:r>
+      <w:r>
+        <w:rPr>
+          <w:color w:val="FF0000"/>
+          <w:spacing w:val="-3"/>
+          <w:w w:val="80"/>
+        </w:rPr>
+        <w:t xml:space="preserve"> </w:t>
+      </w:r>
+      <w:r>
+        <w:rPr>
+          <w:color w:val="FF0000"/>
+          <w:w w:val="80"/>
+        </w:rPr>
+        <w:t>No:</w:t>
+      </w:r>
+      <w:r>
+        <w:rPr>
+          <w:color w:val="FF0000"/>
+          <w:spacing w:val="-2"/>
+          <w:w w:val="80"/>
+        </w:rPr>
+        <w:t xml:space="preserve"> </w:t>
+      </w:r>
+      <w:r>
+        <w:rPr>
+          <w:w w:val="80"/>
         </w:rPr>
         <w:t>{</w:t>
       </w:r>
       <w:proofErr w:type="spellStart"/>
       <w:r>
         <w:rPr>
-          <w:w w:val="90"/>
-        </w:rPr>
-        <w:t>residency</w:t>
-      </w:r>
-      <w:r>
-        <w:rPr>
-          <w:w w:val="90"/>
-        </w:rPr>
-        <w:t>_</w:t>
-      </w:r>
-      <w:r>
-        <w:rPr>
-          <w:w w:val="90"/>
-        </w:rPr>
-        <w:t>type</w:t>
+          <w:w w:val="80"/>
+        </w:rPr>
+        <w:t>sss_gsis_no</w:t>
       </w:r>
       <w:proofErr w:type="spellEnd"/>
       <w:r>
         <w:rPr>
-          <w:w w:val="90"/>
+          <w:w w:val="80"/>
         </w:rPr>
         <w:t>}</w:t>
       </w:r>
@@ -449,162 +544,30 @@
         <w:t xml:space="preserve"> </w:t>
       </w:r>
       <w:r>
-        <w:rPr>
-          <w:color w:val="FF0000"/>
-          <w:w w:val="90"/>
-        </w:rPr>
-        <w:t xml:space="preserve">Precinct </w:t>
-      </w:r>
-      <w:proofErr w:type="gramStart"/>
-      <w:r>
-        <w:rPr>
-          <w:color w:val="FF0000"/>
-          <w:w w:val="90"/>
-        </w:rPr>
-        <w:t xml:space="preserve">No: </w:t>
-      </w:r>
-      <w:r>
-        <w:rPr>
-          <w:w w:val="90"/>
+        <w:t xml:space="preserve">   </w:t>
+      </w:r>
+      <w:r>
+        <w:t xml:space="preserve">  </w:t>
+      </w:r>
+      <w:r>
+        <w:t xml:space="preserve">             </w:t>
+      </w:r>
+      <w:r>
+        <w:rPr>
+          <w:color w:val="FF0000"/>
+          <w:w w:val="90"/>
+        </w:rPr>
+        <w:t xml:space="preserve">Tin No: </w:t>
+      </w:r>
+      <w:r>
+        <w:rPr>
+          <w:w w:val="90"/>
+          <w:sz w:val="14"/>
+          <w:szCs w:val="14"/>
         </w:rPr>
         <w:t>{</w:t>
       </w:r>
       <w:proofErr w:type="spellStart"/>
-      <w:proofErr w:type="gramEnd"/>
-      <w:r>
-        <w:rPr>
-          <w:w w:val="90"/>
-        </w:rPr>
-        <w:t>precin</w:t>
-      </w:r>
-      <w:r>
-        <w:rPr>
-          <w:w w:val="90"/>
-        </w:rPr>
-        <w:t>c</w:t>
-      </w:r>
-      <w:r>
-        <w:rPr>
-          <w:w w:val="90"/>
-        </w:rPr>
-        <w:t>t_no</w:t>
-      </w:r>
-      <w:proofErr w:type="spellEnd"/>
-      <w:r>
-        <w:rPr>
-          <w:w w:val="90"/>
-        </w:rPr>
-        <w:t>}</w:t>
-      </w:r>
-      <w:r>
-        <w:tab/>
-      </w:r>
-      <w:r>
-        <w:tab/>
-      </w:r>
-      <w:r>
-        <w:t xml:space="preserve">                  </w:t>
-      </w:r>
-      <w:r>
-        <w:rPr>
-          <w:color w:val="FF0000"/>
-          <w:w w:val="80"/>
-        </w:rPr>
-        <w:t>SSS/GSIS</w:t>
-      </w:r>
-      <w:r>
-        <w:rPr>
-          <w:color w:val="FF0000"/>
-          <w:spacing w:val="-3"/>
-          <w:w w:val="80"/>
-        </w:rPr>
-        <w:t xml:space="preserve"> </w:t>
-      </w:r>
-      <w:proofErr w:type="gramStart"/>
-      <w:r>
-        <w:rPr>
-          <w:color w:val="FF0000"/>
-          <w:w w:val="80"/>
-        </w:rPr>
-        <w:t>No:</w:t>
-      </w:r>
-      <w:r>
-        <w:rPr>
-          <w:color w:val="FF0000"/>
-          <w:spacing w:val="-2"/>
-          <w:w w:val="80"/>
-        </w:rPr>
-        <w:t xml:space="preserve"> </w:t>
-      </w:r>
-      <w:r>
-        <w:rPr>
-          <w:w w:val="80"/>
-        </w:rPr>
-        <w:t>{</w:t>
-      </w:r>
-      <w:proofErr w:type="spellStart"/>
-      <w:proofErr w:type="gramEnd"/>
-      <w:r>
-        <w:rPr>
-          <w:w w:val="80"/>
-        </w:rPr>
-        <w:t>sss_gsis_</w:t>
-      </w:r>
-      <w:proofErr w:type="gramStart"/>
-      <w:r>
-        <w:rPr>
-          <w:w w:val="80"/>
-        </w:rPr>
-        <w:t>no</w:t>
-      </w:r>
-      <w:proofErr w:type="spellEnd"/>
-      <w:r>
-        <w:rPr>
-          <w:w w:val="80"/>
-        </w:rPr>
-        <w:t>}</w:t>
-      </w:r>
-      <w:r>
-        <w:t xml:space="preserve"> </w:t>
-      </w:r>
-      <w:r>
-        <w:t xml:space="preserve">  </w:t>
-      </w:r>
-      <w:proofErr w:type="gramEnd"/>
-      <w:r>
-        <w:t xml:space="preserve"> </w:t>
-      </w:r>
-      <w:r>
-        <w:t xml:space="preserve">  </w:t>
-      </w:r>
-      <w:r>
-        <w:t xml:space="preserve">             </w:t>
-      </w:r>
-      <w:r>
-        <w:rPr>
-          <w:color w:val="FF0000"/>
-          <w:w w:val="90"/>
-        </w:rPr>
-        <w:t xml:space="preserve">Tin </w:t>
-      </w:r>
-      <w:proofErr w:type="gramStart"/>
-      <w:r>
-        <w:rPr>
-          <w:color w:val="FF0000"/>
-          <w:w w:val="90"/>
-        </w:rPr>
-        <w:t xml:space="preserve">No: </w:t>
-      </w:r>
-      <w:r>
-        <w:rPr>
-          <w:w w:val="90"/>
-          <w:sz w:val="14"/>
-          <w:szCs w:val="14"/>
-        </w:rPr>
-        <w:t>{</w:t>
-      </w:r>
-      <w:proofErr w:type="spellStart"/>
-      <w:proofErr w:type="gramEnd"/>
       <w:r>
         <w:rPr>
           <w:w w:val="90"/>
@@ -978,7 +941,7 @@
           </mc:Choice>
           <mc:Fallback>
             <w:pict>
-              <v:group w14:anchorId="3388977C" id="Group 1" o:spid="_x0000_s1026" style="position:absolute;margin-left:18pt;margin-top:-51.55pt;width:572.05pt;height:164.8pt;z-index:-15765504;mso-wrap-distance-left:0;mso-wrap-distance-right:0;mso-position-horizontal-relative:page" coordsize="72650,20929" o:gfxdata="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">
+              <v:group w14:anchorId="41F64099" id="Group 1" o:spid="_x0000_s1026" style="position:absolute;margin-left:18pt;margin-top:-51.55pt;width:572.05pt;height:164.8pt;z-index:-15765504;mso-wrap-distance-left:0;mso-wrap-distance-right:0;mso-position-horizontal-relative:page" coordsize="72650,20929" o:gfxdata="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">
                 <v:shapetype id="_x0000_t75" coordsize="21600,21600" o:spt="75" o:preferrelative="t" path="m@4@5l@4@11@9@11@9@5xe" filled="f" stroked="f">
                   <v:stroke joinstyle="miter"/>
                   <v:formulas>
@@ -1043,7 +1006,6 @@
         </w:rPr>
         <w:t xml:space="preserve"> </w:t>
       </w:r>
-      <w:proofErr w:type="gramStart"/>
       <w:r>
         <w:rPr>
           <w:b/>
@@ -1072,7 +1034,6 @@
         <w:t>{</w:t>
       </w:r>
       <w:proofErr w:type="spellStart"/>
-      <w:proofErr w:type="gramEnd"/>
       <w:r>
         <w:rPr>
           <w:b/>
@@ -1197,21 +1158,7 @@
         <w:rPr>
           <w:w w:val="80"/>
         </w:rPr>
-        <w:t xml:space="preserve">The Cardholder whose </w:t>
-      </w:r>
-      <w:proofErr w:type="gramStart"/>
-      <w:r>
-        <w:rPr>
-          <w:w w:val="80"/>
-        </w:rPr>
-        <w:t>name,</w:t>
-      </w:r>
-      <w:proofErr w:type="gramEnd"/>
-      <w:r>
-        <w:rPr>
-          <w:w w:val="80"/>
-        </w:rPr>
-        <w:t xml:space="preserve"> and photo appear on this card is </w:t>
+        <w:t xml:space="preserve">The Cardholder whose name, and photo appear on this card is </w:t>
       </w:r>
       <w:proofErr w:type="spellStart"/>
       <w:r>
@@ -1263,19 +1210,11 @@
         </w:rPr>
         <w:t xml:space="preserve"> </w:t>
       </w:r>
-      <w:proofErr w:type="gramStart"/>
-      <w:r>
-        <w:rPr>
-          <w:w w:val="90"/>
-        </w:rPr>
-        <w:t>barangay</w:t>
-      </w:r>
-      <w:proofErr w:type="gramEnd"/>
-      <w:r>
-        <w:rPr>
-          <w:w w:val="90"/>
-        </w:rPr>
-        <w:t>.</w:t>
+      <w:r>
+        <w:rPr>
+          <w:w w:val="90"/>
+        </w:rPr>
+        <w:t>barangay.</w:t>
       </w:r>
     </w:p>
     <w:p>
@@ -1368,7 +1307,6 @@
         </w:rPr>
         <w:t xml:space="preserve"> </w:t>
       </w:r>
-      <w:proofErr w:type="gramStart"/>
       <w:r>
         <w:rPr>
           <w:w w:val="80"/>
@@ -1390,7 +1328,6 @@
         <w:t>{</w:t>
       </w:r>
       <w:proofErr w:type="spellStart"/>
-      <w:proofErr w:type="gramEnd"/>
       <w:r>
         <w:rPr>
           <w:color w:val="FF0000"/>
@@ -1454,7 +1391,6 @@
         </w:rPr>
         <w:t xml:space="preserve"> </w:t>
       </w:r>
-      <w:proofErr w:type="gramStart"/>
       <w:r>
         <w:rPr>
           <w:b/>
@@ -1482,7 +1418,6 @@
         <w:t>{</w:t>
       </w:r>
       <w:proofErr w:type="spellStart"/>
-      <w:proofErr w:type="gramEnd"/>
       <w:r>
         <w:rPr>
           <w:b/>
@@ -1678,7 +1613,6 @@
         <w:pStyle w:val="BodyText"/>
         <w:ind w:left="260" w:right="2003"/>
       </w:pPr>
-      <w:proofErr w:type="gramStart"/>
       <w:r>
         <w:rPr>
           <w:color w:val="FF0000"/>
@@ -1693,7 +1627,6 @@
         <w:t>{</w:t>
       </w:r>
       <w:proofErr w:type="spellStart"/>
-      <w:proofErr w:type="gramEnd"/>
       <w:r>
         <w:rPr>
           <w:w w:val="80"/>
@@ -1731,14 +1664,7 @@
         <w:rPr>
           <w:w w:val="80"/>
         </w:rPr>
-        <w:t>emergency_contact_</w:t>
-      </w:r>
-      <w:proofErr w:type="gramStart"/>
-      <w:r>
-        <w:rPr>
-          <w:w w:val="80"/>
-        </w:rPr>
-        <w:t>relationship</w:t>
+        <w:t>emergency_contact_relationship</w:t>
       </w:r>
       <w:proofErr w:type="spellEnd"/>
       <w:r>
@@ -1751,11 +1677,7 @@
         <w:t xml:space="preserve"> </w:t>
       </w:r>
       <w:r>
-        <w:t xml:space="preserve">  </w:t>
-      </w:r>
-      <w:proofErr w:type="gramEnd"/>
-      <w:r>
-        <w:t xml:space="preserve">          </w:t>
+        <w:t xml:space="preserve">            </w:t>
       </w:r>
       <w:r>
         <w:rPr>
@@ -1772,7 +1694,6 @@
         </w:rPr>
         <w:t xml:space="preserve"> </w:t>
       </w:r>
-      <w:proofErr w:type="gramStart"/>
       <w:r>
         <w:rPr>
           <w:color w:val="FF0000"/>
@@ -1795,7 +1716,6 @@
         <w:t>{</w:t>
       </w:r>
       <w:proofErr w:type="spellStart"/>
-      <w:proofErr w:type="gramEnd"/>
       <w:r>
         <w:rPr>
           <w:w w:val="90"/>
@@ -1816,7 +1736,6 @@
         <w:spacing w:line="182" w:lineRule="exact"/>
         <w:ind w:left="260"/>
       </w:pPr>
-      <w:proofErr w:type="gramStart"/>
       <w:r>
         <w:rPr>
           <w:color w:val="FF0000"/>
@@ -1838,7 +1757,6 @@
         <w:t>{</w:t>
       </w:r>
       <w:proofErr w:type="spellStart"/>
-      <w:proofErr w:type="gramEnd"/>
       <w:r>
         <w:rPr>
           <w:w w:val="80"/>

</xml_diff>